<commit_message>
template driven form and it's validation
</commit_message>
<xml_diff>
--- a/images/ng-forms.docx
+++ b/images/ng-forms.docx
@@ -3,8 +3,1375 @@
 <w:document xmlns:wpc="http://schemas.microsoft.com/office/word/2010/wordprocessingCanvas" xmlns:cx="http://schemas.microsoft.com/office/drawing/2014/chartex" xmlns:cx1="http://schemas.microsoft.com/office/drawing/2015/9/8/chartex" xmlns:cx2="http://schemas.microsoft.com/office/drawing/2015/10/21/chartex" xmlns:cx3="http://schemas.microsoft.com/office/drawing/2016/5/9/chartex" xmlns:cx4="http://schemas.microsoft.com/office/drawing/2016/5/10/chartex" xmlns:cx5="http://schemas.microsoft.com/office/drawing/2016/5/11/chartex" xmlns:cx6="http://schemas.microsoft.com/office/drawing/2016/5/12/chartex" xmlns:cx7="http://schemas.microsoft.com/office/drawing/2016/5/13/chartex" xmlns:cx8="http://schemas.microsoft.com/office/drawing/2016/5/14/chartex" xmlns:mc="http://schemas.openxmlformats.org/markup-compatibility/2006" xmlns:aink="http://schemas.microsoft.com/office/drawing/2016/ink" xmlns:am3d="http://schemas.microsoft.com/office/drawing/2017/model3d" xmlns:o="urn:schemas-microsoft-com:office:office" xmlns:r="http://schemas.openxmlformats.org/officeDocument/2006/relationships" xmlns:m="http://schemas.openxmlformats.org/officeDocument/2006/math" xmlns:v="urn:schemas-microsoft-com:vml" xmlns:wp14="http://schemas.microsoft.com/office/word/2010/wordprocessingDrawing" xmlns:wp="http://schemas.openxmlformats.org/drawingml/2006/wordprocessingDrawing" xmlns:w10="urn:schemas-microsoft-com:office:word" xmlns:w="http://schemas.openxmlformats.org/wordprocessingml/2006/main" xmlns:w14="http://schemas.microsoft.com/office/word/2010/wordml" xmlns:w15="http://schemas.microsoft.com/office/word/2012/wordml" xmlns:w16cid="http://schemas.microsoft.com/office/word/2016/wordml/cid" xmlns:w16se="http://schemas.microsoft.com/office/word/2015/wordml/symex" xmlns:wpg="http://schemas.microsoft.com/office/word/2010/wordprocessingGroup" xmlns:wpi="http://schemas.microsoft.com/office/word/2010/wordprocessingInk" xmlns:wne="http://schemas.microsoft.com/office/word/2006/wordml" xmlns:wps="http://schemas.microsoft.com/office/word/2010/wordprocessingShape" mc:Ignorable="w14 w15 w16se w16cid wp14">
   <w:body>
     <w:p>
-      <w:bookmarkStart w:id="0" w:name="_GoBack"/>
-      <w:bookmarkEnd w:id="0"/>
+      <w:r>
+        <w:rPr>
+          <w:noProof/>
+        </w:rPr>
+        <mc:AlternateContent>
+          <mc:Choice Requires="wps">
+            <w:drawing>
+              <wp:anchor distT="0" distB="0" distL="114300" distR="114300" simplePos="0" relativeHeight="251700224" behindDoc="0" locked="0" layoutInCell="1" allowOverlap="1" wp14:anchorId="69050081" wp14:editId="7D61C115">
+                <wp:simplePos x="0" y="0"/>
+                <wp:positionH relativeFrom="column">
+                  <wp:posOffset>977153</wp:posOffset>
+                </wp:positionH>
+                <wp:positionV relativeFrom="paragraph">
+                  <wp:posOffset>2173940</wp:posOffset>
+                </wp:positionV>
+                <wp:extent cx="3289860" cy="623047"/>
+                <wp:effectExtent l="0" t="0" r="25400" b="24765"/>
+                <wp:wrapNone/>
+                <wp:docPr id="33" name="Text Box 33"/>
+                <wp:cNvGraphicFramePr/>
+                <a:graphic xmlns:a="http://schemas.openxmlformats.org/drawingml/2006/main">
+                  <a:graphicData uri="http://schemas.microsoft.com/office/word/2010/wordprocessingShape">
+                    <wps:wsp>
+                      <wps:cNvSpPr txBox="1"/>
+                      <wps:spPr>
+                        <a:xfrm>
+                          <a:off x="0" y="0"/>
+                          <a:ext cx="3289860" cy="623047"/>
+                        </a:xfrm>
+                        <a:prstGeom prst="rect">
+                          <a:avLst/>
+                        </a:prstGeom>
+                        <a:solidFill>
+                          <a:schemeClr val="lt1"/>
+                        </a:solidFill>
+                        <a:ln w="6350">
+                          <a:solidFill>
+                            <a:prstClr val="black"/>
+                          </a:solidFill>
+                        </a:ln>
+                      </wps:spPr>
+                      <wps:txbx>
+                        <w:txbxContent>
+                          <w:p>
+                            <w:r>
+                              <w:t>Two-way</w:t>
+                            </w:r>
+                            <w:r>
+                              <w:t xml:space="preserve"> binding between the text boxes and the model data in code, via </w:t>
+                            </w:r>
+                            <w:proofErr w:type="spellStart"/>
+                            <w:r>
+                              <w:t>FormControl</w:t>
+                            </w:r>
+                            <w:proofErr w:type="spellEnd"/>
+                            <w:r>
+                              <w:t xml:space="preserve"> object (created because of </w:t>
+                            </w:r>
+                            <w:proofErr w:type="spellStart"/>
+                            <w:r>
+                              <w:t>ngModel</w:t>
+                            </w:r>
+                            <w:proofErr w:type="spellEnd"/>
+                            <w:r>
+                              <w:t xml:space="preserve"> attribute directive</w:t>
+                            </w:r>
+                          </w:p>
+                        </w:txbxContent>
+                      </wps:txbx>
+                      <wps:bodyPr rot="0" spcFirstLastPara="0" vertOverflow="overflow" horzOverflow="overflow" vert="horz" wrap="square" lIns="91440" tIns="45720" rIns="91440" bIns="45720" numCol="1" spcCol="0" rtlCol="0" fromWordArt="0" anchor="t" anchorCtr="0" forceAA="0" compatLnSpc="1">
+                        <a:prstTxWarp prst="textNoShape">
+                          <a:avLst/>
+                        </a:prstTxWarp>
+                        <a:noAutofit/>
+                      </wps:bodyPr>
+                    </wps:wsp>
+                  </a:graphicData>
+                </a:graphic>
+                <wp14:sizeRelH relativeFrom="margin">
+                  <wp14:pctWidth>0</wp14:pctWidth>
+                </wp14:sizeRelH>
+                <wp14:sizeRelV relativeFrom="margin">
+                  <wp14:pctHeight>0</wp14:pctHeight>
+                </wp14:sizeRelV>
+              </wp:anchor>
+            </w:drawing>
+          </mc:Choice>
+          <mc:Fallback>
+            <w:pict>
+              <v:shapetype w14:anchorId="69050081" id="_x0000_t202" coordsize="21600,21600" o:spt="202" path="m,l,21600r21600,l21600,xe">
+                <v:stroke joinstyle="miter"/>
+                <v:path gradientshapeok="t" o:connecttype="rect"/>
+              </v:shapetype>
+              <v:shape id="Text Box 33" o:spid="_x0000_s1026" type="#_x0000_t202" style="position:absolute;margin-left:76.95pt;margin-top:171.2pt;width:259.05pt;height:49.05pt;z-index:251700224;visibility:visible;mso-wrap-style:square;mso-width-percent:0;mso-height-percent:0;mso-wrap-distance-left:9pt;mso-wrap-distance-top:0;mso-wrap-distance-right:9pt;mso-wrap-distance-bottom:0;mso-position-horizontal:absolute;mso-position-horizontal-relative:text;mso-position-vertical:absolute;mso-position-vertical-relative:text;mso-width-percent:0;mso-height-percent:0;mso-width-relative:margin;mso-height-relative:margin;v-text-anchor:top" o:gfxdata="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" fillcolor="white [3201]" strokeweight=".5pt">
+                <v:textbox>
+                  <w:txbxContent>
+                    <w:p>
+                      <w:r>
+                        <w:t>Two-way</w:t>
+                      </w:r>
+                      <w:r>
+                        <w:t xml:space="preserve"> binding between the text boxes and the model data in code, via </w:t>
+                      </w:r>
+                      <w:proofErr w:type="spellStart"/>
+                      <w:r>
+                        <w:t>FormControl</w:t>
+                      </w:r>
+                      <w:proofErr w:type="spellEnd"/>
+                      <w:r>
+                        <w:t xml:space="preserve"> object (created because of </w:t>
+                      </w:r>
+                      <w:proofErr w:type="spellStart"/>
+                      <w:r>
+                        <w:t>ngModel</w:t>
+                      </w:r>
+                      <w:proofErr w:type="spellEnd"/>
+                      <w:r>
+                        <w:t xml:space="preserve"> attribute directive</w:t>
+                      </w:r>
+                    </w:p>
+                  </w:txbxContent>
+                </v:textbox>
+              </v:shape>
+            </w:pict>
+          </mc:Fallback>
+        </mc:AlternateContent>
+      </w:r>
+      <w:r>
+        <w:rPr>
+          <w:noProof/>
+        </w:rPr>
+        <mc:AlternateContent>
+          <mc:Choice Requires="wps">
+            <w:drawing>
+              <wp:anchor distT="0" distB="0" distL="114300" distR="114300" simplePos="0" relativeHeight="251699200" behindDoc="0" locked="0" layoutInCell="1" allowOverlap="1" wp14:anchorId="1076BB24" wp14:editId="515626D4">
+                <wp:simplePos x="0" y="0"/>
+                <wp:positionH relativeFrom="column">
+                  <wp:posOffset>2850776</wp:posOffset>
+                </wp:positionH>
+                <wp:positionV relativeFrom="paragraph">
+                  <wp:posOffset>1093694</wp:posOffset>
+                </wp:positionV>
+                <wp:extent cx="134471" cy="2043953"/>
+                <wp:effectExtent l="76200" t="38100" r="37465" b="13970"/>
+                <wp:wrapNone/>
+                <wp:docPr id="32" name="Straight Arrow Connector 32"/>
+                <wp:cNvGraphicFramePr/>
+                <a:graphic xmlns:a="http://schemas.openxmlformats.org/drawingml/2006/main">
+                  <a:graphicData uri="http://schemas.microsoft.com/office/word/2010/wordprocessingShape">
+                    <wps:wsp>
+                      <wps:cNvCnPr/>
+                      <wps:spPr>
+                        <a:xfrm flipH="1" flipV="1">
+                          <a:off x="0" y="0"/>
+                          <a:ext cx="134471" cy="2043953"/>
+                        </a:xfrm>
+                        <a:prstGeom prst="straightConnector1">
+                          <a:avLst/>
+                        </a:prstGeom>
+                        <a:ln>
+                          <a:solidFill>
+                            <a:schemeClr val="tx1"/>
+                          </a:solidFill>
+                          <a:tailEnd type="triangle"/>
+                        </a:ln>
+                      </wps:spPr>
+                      <wps:style>
+                        <a:lnRef idx="1">
+                          <a:schemeClr val="accent1"/>
+                        </a:lnRef>
+                        <a:fillRef idx="0">
+                          <a:schemeClr val="accent1"/>
+                        </a:fillRef>
+                        <a:effectRef idx="0">
+                          <a:schemeClr val="accent1"/>
+                        </a:effectRef>
+                        <a:fontRef idx="minor">
+                          <a:schemeClr val="tx1"/>
+                        </a:fontRef>
+                      </wps:style>
+                      <wps:bodyPr/>
+                    </wps:wsp>
+                  </a:graphicData>
+                </a:graphic>
+              </wp:anchor>
+            </w:drawing>
+          </mc:Choice>
+          <mc:Fallback>
+            <w:pict>
+              <v:shapetype w14:anchorId="3586E905" id="_x0000_t32" coordsize="21600,21600" o:spt="32" o:oned="t" path="m,l21600,21600e" filled="f">
+                <v:path arrowok="t" fillok="f" o:connecttype="none"/>
+                <o:lock v:ext="edit" shapetype="t"/>
+              </v:shapetype>
+              <v:shape id="Straight Arrow Connector 32" o:spid="_x0000_s1026" type="#_x0000_t32" style="position:absolute;margin-left:224.45pt;margin-top:86.1pt;width:10.6pt;height:160.95pt;flip:x y;z-index:251699200;visibility:visible;mso-wrap-style:square;mso-wrap-distance-left:9pt;mso-wrap-distance-top:0;mso-wrap-distance-right:9pt;mso-wrap-distance-bottom:0;mso-position-horizontal:absolute;mso-position-horizontal-relative:text;mso-position-vertical:absolute;mso-position-vertical-relative:text" o:gfxdata="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" strokecolor="black [3213]" strokeweight=".5pt">
+                <v:stroke endarrow="block" joinstyle="miter"/>
+              </v:shape>
+            </w:pict>
+          </mc:Fallback>
+        </mc:AlternateContent>
+      </w:r>
+      <w:r>
+        <w:rPr>
+          <w:noProof/>
+        </w:rPr>
+        <mc:AlternateContent>
+          <mc:Choice Requires="wps">
+            <w:drawing>
+              <wp:anchor distT="0" distB="0" distL="114300" distR="114300" simplePos="0" relativeHeight="251698176" behindDoc="0" locked="0" layoutInCell="1" allowOverlap="1" wp14:anchorId="7BC503C4" wp14:editId="1D94D89A">
+                <wp:simplePos x="0" y="0"/>
+                <wp:positionH relativeFrom="column">
+                  <wp:posOffset>1219200</wp:posOffset>
+                </wp:positionH>
+                <wp:positionV relativeFrom="paragraph">
+                  <wp:posOffset>228600</wp:posOffset>
+                </wp:positionV>
+                <wp:extent cx="986118" cy="354106"/>
+                <wp:effectExtent l="0" t="0" r="62230" b="65405"/>
+                <wp:wrapNone/>
+                <wp:docPr id="31" name="Straight Arrow Connector 31"/>
+                <wp:cNvGraphicFramePr/>
+                <a:graphic xmlns:a="http://schemas.openxmlformats.org/drawingml/2006/main">
+                  <a:graphicData uri="http://schemas.microsoft.com/office/word/2010/wordprocessingShape">
+                    <wps:wsp>
+                      <wps:cNvCnPr/>
+                      <wps:spPr>
+                        <a:xfrm>
+                          <a:off x="0" y="0"/>
+                          <a:ext cx="986118" cy="354106"/>
+                        </a:xfrm>
+                        <a:prstGeom prst="straightConnector1">
+                          <a:avLst/>
+                        </a:prstGeom>
+                        <a:ln>
+                          <a:solidFill>
+                            <a:schemeClr val="tx1"/>
+                          </a:solidFill>
+                          <a:tailEnd type="triangle"/>
+                        </a:ln>
+                      </wps:spPr>
+                      <wps:style>
+                        <a:lnRef idx="1">
+                          <a:schemeClr val="accent1"/>
+                        </a:lnRef>
+                        <a:fillRef idx="0">
+                          <a:schemeClr val="accent1"/>
+                        </a:fillRef>
+                        <a:effectRef idx="0">
+                          <a:schemeClr val="accent1"/>
+                        </a:effectRef>
+                        <a:fontRef idx="minor">
+                          <a:schemeClr val="tx1"/>
+                        </a:fontRef>
+                      </wps:style>
+                      <wps:bodyPr/>
+                    </wps:wsp>
+                  </a:graphicData>
+                </a:graphic>
+              </wp:anchor>
+            </w:drawing>
+          </mc:Choice>
+          <mc:Fallback>
+            <w:pict>
+              <v:shape w14:anchorId="110E7F7E" id="Straight Arrow Connector 31" o:spid="_x0000_s1026" type="#_x0000_t32" style="position:absolute;margin-left:96pt;margin-top:18pt;width:77.65pt;height:27.9pt;z-index:251698176;visibility:visible;mso-wrap-style:square;mso-wrap-distance-left:9pt;mso-wrap-distance-top:0;mso-wrap-distance-right:9pt;mso-wrap-distance-bottom:0;mso-position-horizontal:absolute;mso-position-horizontal-relative:text;mso-position-vertical:absolute;mso-position-vertical-relative:text" o:gfxdata="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" strokecolor="black [3213]" strokeweight=".5pt">
+                <v:stroke endarrow="block" joinstyle="miter"/>
+              </v:shape>
+            </w:pict>
+          </mc:Fallback>
+        </mc:AlternateContent>
+      </w:r>
+      <w:r>
+        <w:rPr>
+          <w:noProof/>
+        </w:rPr>
+        <mc:AlternateContent>
+          <mc:Choice Requires="wps">
+            <w:drawing>
+              <wp:anchor distT="0" distB="0" distL="114300" distR="114300" simplePos="0" relativeHeight="251697152" behindDoc="0" locked="0" layoutInCell="1" allowOverlap="1" wp14:anchorId="105A7322" wp14:editId="5E2C9BF9">
+                <wp:simplePos x="0" y="0"/>
+                <wp:positionH relativeFrom="column">
+                  <wp:posOffset>2177528</wp:posOffset>
+                </wp:positionH>
+                <wp:positionV relativeFrom="paragraph">
+                  <wp:posOffset>358587</wp:posOffset>
+                </wp:positionV>
+                <wp:extent cx="45719" cy="2800985"/>
+                <wp:effectExtent l="76200" t="38100" r="50165" b="18415"/>
+                <wp:wrapNone/>
+                <wp:docPr id="30" name="Straight Arrow Connector 30"/>
+                <wp:cNvGraphicFramePr/>
+                <a:graphic xmlns:a="http://schemas.openxmlformats.org/drawingml/2006/main">
+                  <a:graphicData uri="http://schemas.microsoft.com/office/word/2010/wordprocessingShape">
+                    <wps:wsp>
+                      <wps:cNvCnPr/>
+                      <wps:spPr>
+                        <a:xfrm flipH="1" flipV="1">
+                          <a:off x="0" y="0"/>
+                          <a:ext cx="45719" cy="2800985"/>
+                        </a:xfrm>
+                        <a:prstGeom prst="straightConnector1">
+                          <a:avLst/>
+                        </a:prstGeom>
+                        <a:ln>
+                          <a:solidFill>
+                            <a:schemeClr val="tx1"/>
+                          </a:solidFill>
+                          <a:tailEnd type="triangle"/>
+                        </a:ln>
+                      </wps:spPr>
+                      <wps:style>
+                        <a:lnRef idx="1">
+                          <a:schemeClr val="accent1"/>
+                        </a:lnRef>
+                        <a:fillRef idx="0">
+                          <a:schemeClr val="accent1"/>
+                        </a:fillRef>
+                        <a:effectRef idx="0">
+                          <a:schemeClr val="accent1"/>
+                        </a:effectRef>
+                        <a:fontRef idx="minor">
+                          <a:schemeClr val="tx1"/>
+                        </a:fontRef>
+                      </wps:style>
+                      <wps:bodyPr/>
+                    </wps:wsp>
+                  </a:graphicData>
+                </a:graphic>
+                <wp14:sizeRelH relativeFrom="margin">
+                  <wp14:pctWidth>0</wp14:pctWidth>
+                </wp14:sizeRelH>
+                <wp14:sizeRelV relativeFrom="margin">
+                  <wp14:pctHeight>0</wp14:pctHeight>
+                </wp14:sizeRelV>
+              </wp:anchor>
+            </w:drawing>
+          </mc:Choice>
+          <mc:Fallback>
+            <w:pict>
+              <v:shape w14:anchorId="2A05FECF" id="Straight Arrow Connector 30" o:spid="_x0000_s1026" type="#_x0000_t32" style="position:absolute;margin-left:171.45pt;margin-top:28.25pt;width:3.6pt;height:220.55pt;flip:x y;z-index:251697152;visibility:visible;mso-wrap-style:square;mso-width-percent:0;mso-height-percent:0;mso-wrap-distance-left:9pt;mso-wrap-distance-top:0;mso-wrap-distance-right:9pt;mso-wrap-distance-bottom:0;mso-position-horizontal:absolute;mso-position-horizontal-relative:text;mso-position-vertical:absolute;mso-position-vertical-relative:text;mso-width-percent:0;mso-height-percent:0;mso-width-relative:margin;mso-height-relative:margin" o:gfxdata="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" strokecolor="black [3213]" strokeweight=".5pt">
+                <v:stroke endarrow="block" joinstyle="miter"/>
+              </v:shape>
+            </w:pict>
+          </mc:Fallback>
+        </mc:AlternateContent>
+      </w:r>
+      <w:r>
+        <w:rPr>
+          <w:noProof/>
+        </w:rPr>
+        <mc:AlternateContent>
+          <mc:Choice Requires="wps">
+            <w:drawing>
+              <wp:anchor distT="0" distB="0" distL="114300" distR="114300" simplePos="0" relativeHeight="251696128" behindDoc="0" locked="0" layoutInCell="1" allowOverlap="1" wp14:anchorId="231C8CDD" wp14:editId="3F0AF1E5">
+                <wp:simplePos x="0" y="0"/>
+                <wp:positionH relativeFrom="column">
+                  <wp:posOffset>1214718</wp:posOffset>
+                </wp:positionH>
+                <wp:positionV relativeFrom="paragraph">
+                  <wp:posOffset>-183776</wp:posOffset>
+                </wp:positionV>
+                <wp:extent cx="856129" cy="62752"/>
+                <wp:effectExtent l="0" t="19050" r="77470" b="90170"/>
+                <wp:wrapNone/>
+                <wp:docPr id="29" name="Straight Arrow Connector 29"/>
+                <wp:cNvGraphicFramePr/>
+                <a:graphic xmlns:a="http://schemas.openxmlformats.org/drawingml/2006/main">
+                  <a:graphicData uri="http://schemas.microsoft.com/office/word/2010/wordprocessingShape">
+                    <wps:wsp>
+                      <wps:cNvCnPr/>
+                      <wps:spPr>
+                        <a:xfrm>
+                          <a:off x="0" y="0"/>
+                          <a:ext cx="856129" cy="62752"/>
+                        </a:xfrm>
+                        <a:prstGeom prst="straightConnector1">
+                          <a:avLst/>
+                        </a:prstGeom>
+                        <a:ln>
+                          <a:solidFill>
+                            <a:schemeClr val="tx1"/>
+                          </a:solidFill>
+                          <a:tailEnd type="triangle"/>
+                        </a:ln>
+                      </wps:spPr>
+                      <wps:style>
+                        <a:lnRef idx="1">
+                          <a:schemeClr val="accent1"/>
+                        </a:lnRef>
+                        <a:fillRef idx="0">
+                          <a:schemeClr val="accent1"/>
+                        </a:fillRef>
+                        <a:effectRef idx="0">
+                          <a:schemeClr val="accent1"/>
+                        </a:effectRef>
+                        <a:fontRef idx="minor">
+                          <a:schemeClr val="tx1"/>
+                        </a:fontRef>
+                      </wps:style>
+                      <wps:bodyPr/>
+                    </wps:wsp>
+                  </a:graphicData>
+                </a:graphic>
+              </wp:anchor>
+            </w:drawing>
+          </mc:Choice>
+          <mc:Fallback>
+            <w:pict>
+              <v:shape w14:anchorId="4FBDCA7D" id="Straight Arrow Connector 29" o:spid="_x0000_s1026" type="#_x0000_t32" style="position:absolute;margin-left:95.65pt;margin-top:-14.45pt;width:67.4pt;height:4.95pt;z-index:251696128;visibility:visible;mso-wrap-style:square;mso-wrap-distance-left:9pt;mso-wrap-distance-top:0;mso-wrap-distance-right:9pt;mso-wrap-distance-bottom:0;mso-position-horizontal:absolute;mso-position-horizontal-relative:text;mso-position-vertical:absolute;mso-position-vertical-relative:text" o:gfxdata="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" strokecolor="black [3213]" strokeweight=".5pt">
+                <v:stroke endarrow="block" joinstyle="miter"/>
+              </v:shape>
+            </w:pict>
+          </mc:Fallback>
+        </mc:AlternateContent>
+      </w:r>
+      <w:r>
+        <w:rPr>
+          <w:noProof/>
+        </w:rPr>
+        <mc:AlternateContent>
+          <mc:Choice Requires="wps">
+            <w:drawing>
+              <wp:anchor distT="0" distB="0" distL="114300" distR="114300" simplePos="0" relativeHeight="251695104" behindDoc="0" locked="0" layoutInCell="1" allowOverlap="1" wp14:anchorId="71DC90CA" wp14:editId="554BFB34">
+                <wp:simplePos x="0" y="0"/>
+                <wp:positionH relativeFrom="column">
+                  <wp:posOffset>2761129</wp:posOffset>
+                </wp:positionH>
+                <wp:positionV relativeFrom="paragraph">
+                  <wp:posOffset>1116106</wp:posOffset>
+                </wp:positionV>
+                <wp:extent cx="134471" cy="2079812"/>
+                <wp:effectExtent l="0" t="0" r="75565" b="53975"/>
+                <wp:wrapNone/>
+                <wp:docPr id="28" name="Straight Arrow Connector 28"/>
+                <wp:cNvGraphicFramePr/>
+                <a:graphic xmlns:a="http://schemas.openxmlformats.org/drawingml/2006/main">
+                  <a:graphicData uri="http://schemas.microsoft.com/office/word/2010/wordprocessingShape">
+                    <wps:wsp>
+                      <wps:cNvCnPr/>
+                      <wps:spPr>
+                        <a:xfrm>
+                          <a:off x="0" y="0"/>
+                          <a:ext cx="134471" cy="2079812"/>
+                        </a:xfrm>
+                        <a:prstGeom prst="straightConnector1">
+                          <a:avLst/>
+                        </a:prstGeom>
+                        <a:ln>
+                          <a:solidFill>
+                            <a:schemeClr val="tx1"/>
+                          </a:solidFill>
+                          <a:tailEnd type="triangle"/>
+                        </a:ln>
+                      </wps:spPr>
+                      <wps:style>
+                        <a:lnRef idx="1">
+                          <a:schemeClr val="accent1"/>
+                        </a:lnRef>
+                        <a:fillRef idx="0">
+                          <a:schemeClr val="accent1"/>
+                        </a:fillRef>
+                        <a:effectRef idx="0">
+                          <a:schemeClr val="accent1"/>
+                        </a:effectRef>
+                        <a:fontRef idx="minor">
+                          <a:schemeClr val="tx1"/>
+                        </a:fontRef>
+                      </wps:style>
+                      <wps:bodyPr/>
+                    </wps:wsp>
+                  </a:graphicData>
+                </a:graphic>
+              </wp:anchor>
+            </w:drawing>
+          </mc:Choice>
+          <mc:Fallback>
+            <w:pict>
+              <v:shape w14:anchorId="26171A93" id="Straight Arrow Connector 28" o:spid="_x0000_s1026" type="#_x0000_t32" style="position:absolute;margin-left:217.4pt;margin-top:87.9pt;width:10.6pt;height:163.75pt;z-index:251695104;visibility:visible;mso-wrap-style:square;mso-wrap-distance-left:9pt;mso-wrap-distance-top:0;mso-wrap-distance-right:9pt;mso-wrap-distance-bottom:0;mso-position-horizontal:absolute;mso-position-horizontal-relative:text;mso-position-vertical:absolute;mso-position-vertical-relative:text" o:gfxdata="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" strokecolor="black [3213]" strokeweight=".5pt">
+                <v:stroke endarrow="block" joinstyle="miter"/>
+              </v:shape>
+            </w:pict>
+          </mc:Fallback>
+        </mc:AlternateContent>
+      </w:r>
+      <w:r>
+        <w:rPr>
+          <w:noProof/>
+        </w:rPr>
+        <mc:AlternateContent>
+          <mc:Choice Requires="wps">
+            <w:drawing>
+              <wp:anchor distT="0" distB="0" distL="114300" distR="114300" simplePos="0" relativeHeight="251694080" behindDoc="0" locked="0" layoutInCell="1" allowOverlap="1" wp14:anchorId="59C7F559" wp14:editId="3BB4B6F0">
+                <wp:simplePos x="0" y="0"/>
+                <wp:positionH relativeFrom="column">
+                  <wp:posOffset>2133600</wp:posOffset>
+                </wp:positionH>
+                <wp:positionV relativeFrom="paragraph">
+                  <wp:posOffset>286871</wp:posOffset>
+                </wp:positionV>
+                <wp:extent cx="0" cy="2873188"/>
+                <wp:effectExtent l="76200" t="0" r="57150" b="60960"/>
+                <wp:wrapNone/>
+                <wp:docPr id="27" name="Straight Arrow Connector 27"/>
+                <wp:cNvGraphicFramePr/>
+                <a:graphic xmlns:a="http://schemas.openxmlformats.org/drawingml/2006/main">
+                  <a:graphicData uri="http://schemas.microsoft.com/office/word/2010/wordprocessingShape">
+                    <wps:wsp>
+                      <wps:cNvCnPr/>
+                      <wps:spPr>
+                        <a:xfrm>
+                          <a:off x="0" y="0"/>
+                          <a:ext cx="0" cy="2873188"/>
+                        </a:xfrm>
+                        <a:prstGeom prst="straightConnector1">
+                          <a:avLst/>
+                        </a:prstGeom>
+                        <a:ln>
+                          <a:solidFill>
+                            <a:schemeClr val="tx1"/>
+                          </a:solidFill>
+                          <a:tailEnd type="triangle"/>
+                        </a:ln>
+                      </wps:spPr>
+                      <wps:style>
+                        <a:lnRef idx="1">
+                          <a:schemeClr val="accent1"/>
+                        </a:lnRef>
+                        <a:fillRef idx="0">
+                          <a:schemeClr val="accent1"/>
+                        </a:fillRef>
+                        <a:effectRef idx="0">
+                          <a:schemeClr val="accent1"/>
+                        </a:effectRef>
+                        <a:fontRef idx="minor">
+                          <a:schemeClr val="tx1"/>
+                        </a:fontRef>
+                      </wps:style>
+                      <wps:bodyPr/>
+                    </wps:wsp>
+                  </a:graphicData>
+                </a:graphic>
+              </wp:anchor>
+            </w:drawing>
+          </mc:Choice>
+          <mc:Fallback>
+            <w:pict>
+              <v:shape w14:anchorId="4FC23B09" id="Straight Arrow Connector 27" o:spid="_x0000_s1026" type="#_x0000_t32" style="position:absolute;margin-left:168pt;margin-top:22.6pt;width:0;height:226.25pt;z-index:251694080;visibility:visible;mso-wrap-style:square;mso-wrap-distance-left:9pt;mso-wrap-distance-top:0;mso-wrap-distance-right:9pt;mso-wrap-distance-bottom:0;mso-position-horizontal:absolute;mso-position-horizontal-relative:text;mso-position-vertical:absolute;mso-position-vertical-relative:text" o:gfxdata="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" strokecolor="black [3213]" strokeweight=".5pt">
+                <v:stroke endarrow="block" joinstyle="miter"/>
+              </v:shape>
+            </w:pict>
+          </mc:Fallback>
+        </mc:AlternateContent>
+      </w:r>
+      <w:r>
+        <w:rPr>
+          <w:noProof/>
+        </w:rPr>
+        <mc:AlternateContent>
+          <mc:Choice Requires="wps">
+            <w:drawing>
+              <wp:anchor distT="0" distB="0" distL="114300" distR="114300" simplePos="0" relativeHeight="251693056" behindDoc="0" locked="0" layoutInCell="1" allowOverlap="1" wp14:anchorId="1C9425FE" wp14:editId="458D2268">
+                <wp:simplePos x="0" y="0"/>
+                <wp:positionH relativeFrom="column">
+                  <wp:posOffset>58271</wp:posOffset>
+                </wp:positionH>
+                <wp:positionV relativeFrom="paragraph">
+                  <wp:posOffset>2563906</wp:posOffset>
+                </wp:positionV>
+                <wp:extent cx="4249270" cy="1524000"/>
+                <wp:effectExtent l="0" t="0" r="18415" b="19050"/>
+                <wp:wrapNone/>
+                <wp:docPr id="26" name="Rectangle: Rounded Corners 26"/>
+                <wp:cNvGraphicFramePr/>
+                <a:graphic xmlns:a="http://schemas.openxmlformats.org/drawingml/2006/main">
+                  <a:graphicData uri="http://schemas.microsoft.com/office/word/2010/wordprocessingShape">
+                    <wps:wsp>
+                      <wps:cNvSpPr/>
+                      <wps:spPr>
+                        <a:xfrm>
+                          <a:off x="0" y="0"/>
+                          <a:ext cx="4249270" cy="1524000"/>
+                        </a:xfrm>
+                        <a:prstGeom prst="roundRect">
+                          <a:avLst/>
+                        </a:prstGeom>
+                      </wps:spPr>
+                      <wps:style>
+                        <a:lnRef idx="2">
+                          <a:schemeClr val="accent1">
+                            <a:shade val="50000"/>
+                          </a:schemeClr>
+                        </a:lnRef>
+                        <a:fillRef idx="1">
+                          <a:schemeClr val="accent1"/>
+                        </a:fillRef>
+                        <a:effectRef idx="0">
+                          <a:schemeClr val="accent1"/>
+                        </a:effectRef>
+                        <a:fontRef idx="minor">
+                          <a:schemeClr val="lt1"/>
+                        </a:fontRef>
+                      </wps:style>
+                      <wps:txbx>
+                        <w:txbxContent>
+                          <w:p>
+                            <w:pPr>
+                              <w:jc w:val="center"/>
+                            </w:pPr>
+                            <w:proofErr w:type="spellStart"/>
+                            <w:proofErr w:type="gramStart"/>
+                            <w:r>
+                              <w:t>userInfo:</w:t>
+                            </w:r>
+                            <w:bookmarkStart w:id="0" w:name="_GoBack"/>
+                            <w:bookmarkEnd w:id="0"/>
+                            <w:r>
+                              <w:t>User</w:t>
+                            </w:r>
+                            <w:proofErr w:type="spellEnd"/>
+                            <w:proofErr w:type="gramEnd"/>
+                            <w:r>
+                              <w:t>={ username:’’, password:’’}</w:t>
+                            </w:r>
+                          </w:p>
+                        </w:txbxContent>
+                      </wps:txbx>
+                      <wps:bodyPr rot="0" spcFirstLastPara="0" vertOverflow="overflow" horzOverflow="overflow" vert="horz" wrap="square" lIns="91440" tIns="45720" rIns="91440" bIns="45720" numCol="1" spcCol="0" rtlCol="0" fromWordArt="0" anchor="ctr" anchorCtr="0" forceAA="0" compatLnSpc="1">
+                        <a:prstTxWarp prst="textNoShape">
+                          <a:avLst/>
+                        </a:prstTxWarp>
+                        <a:noAutofit/>
+                      </wps:bodyPr>
+                    </wps:wsp>
+                  </a:graphicData>
+                </a:graphic>
+              </wp:anchor>
+            </w:drawing>
+          </mc:Choice>
+          <mc:Fallback>
+            <w:pict>
+              <v:roundrect w14:anchorId="1C9425FE" id="Rectangle: Rounded Corners 26" o:spid="_x0000_s1027" style="position:absolute;margin-left:4.6pt;margin-top:201.9pt;width:334.6pt;height:120pt;z-index:251693056;visibility:visible;mso-wrap-style:square;mso-wrap-distance-left:9pt;mso-wrap-distance-top:0;mso-wrap-distance-right:9pt;mso-wrap-distance-bottom:0;mso-position-horizontal:absolute;mso-position-horizontal-relative:text;mso-position-vertical:absolute;mso-position-vertical-relative:text;v-text-anchor:middle" arcsize="10923f" o:gfxdata="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" fillcolor="#4472c4 [3204]" strokecolor="#1f3763 [1604]" strokeweight="1pt">
+                <v:stroke joinstyle="miter"/>
+                <v:textbox>
+                  <w:txbxContent>
+                    <w:p>
+                      <w:pPr>
+                        <w:jc w:val="center"/>
+                      </w:pPr>
+                      <w:proofErr w:type="spellStart"/>
+                      <w:proofErr w:type="gramStart"/>
+                      <w:r>
+                        <w:t>userInfo:</w:t>
+                      </w:r>
+                      <w:bookmarkStart w:id="1" w:name="_GoBack"/>
+                      <w:bookmarkEnd w:id="1"/>
+                      <w:r>
+                        <w:t>User</w:t>
+                      </w:r>
+                      <w:proofErr w:type="spellEnd"/>
+                      <w:proofErr w:type="gramEnd"/>
+                      <w:r>
+                        <w:t>={ username:’’, password:’’}</w:t>
+                      </w:r>
+                    </w:p>
+                  </w:txbxContent>
+                </v:textbox>
+              </v:roundrect>
+            </w:pict>
+          </mc:Fallback>
+        </mc:AlternateContent>
+      </w:r>
+      <w:r>
+        <w:rPr>
+          <w:noProof/>
+        </w:rPr>
+        <mc:AlternateContent>
+          <mc:Choice Requires="wps">
+            <w:drawing>
+              <wp:anchor distT="0" distB="0" distL="114300" distR="114300" simplePos="0" relativeHeight="251692032" behindDoc="0" locked="0" layoutInCell="1" allowOverlap="1" wp14:anchorId="2E14E8D0" wp14:editId="3EF66726">
+                <wp:simplePos x="0" y="0"/>
+                <wp:positionH relativeFrom="column">
+                  <wp:posOffset>-434788</wp:posOffset>
+                </wp:positionH>
+                <wp:positionV relativeFrom="paragraph">
+                  <wp:posOffset>-721659</wp:posOffset>
+                </wp:positionV>
+                <wp:extent cx="7198659" cy="2989730"/>
+                <wp:effectExtent l="0" t="0" r="21590" b="20320"/>
+                <wp:wrapNone/>
+                <wp:docPr id="25" name="Rectangle: Rounded Corners 25"/>
+                <wp:cNvGraphicFramePr/>
+                <a:graphic xmlns:a="http://schemas.openxmlformats.org/drawingml/2006/main">
+                  <a:graphicData uri="http://schemas.microsoft.com/office/word/2010/wordprocessingShape">
+                    <wps:wsp>
+                      <wps:cNvSpPr/>
+                      <wps:spPr>
+                        <a:xfrm>
+                          <a:off x="0" y="0"/>
+                          <a:ext cx="7198659" cy="2989730"/>
+                        </a:xfrm>
+                        <a:prstGeom prst="roundRect">
+                          <a:avLst/>
+                        </a:prstGeom>
+                        <a:noFill/>
+                      </wps:spPr>
+                      <wps:style>
+                        <a:lnRef idx="2">
+                          <a:schemeClr val="accent1">
+                            <a:shade val="50000"/>
+                          </a:schemeClr>
+                        </a:lnRef>
+                        <a:fillRef idx="1">
+                          <a:schemeClr val="accent1"/>
+                        </a:fillRef>
+                        <a:effectRef idx="0">
+                          <a:schemeClr val="accent1"/>
+                        </a:effectRef>
+                        <a:fontRef idx="minor">
+                          <a:schemeClr val="lt1"/>
+                        </a:fontRef>
+                      </wps:style>
+                      <wps:bodyPr rot="0" spcFirstLastPara="0" vertOverflow="overflow" horzOverflow="overflow" vert="horz" wrap="square" lIns="91440" tIns="45720" rIns="91440" bIns="45720" numCol="1" spcCol="0" rtlCol="0" fromWordArt="0" anchor="ctr" anchorCtr="0" forceAA="0" compatLnSpc="1">
+                        <a:prstTxWarp prst="textNoShape">
+                          <a:avLst/>
+                        </a:prstTxWarp>
+                        <a:noAutofit/>
+                      </wps:bodyPr>
+                    </wps:wsp>
+                  </a:graphicData>
+                </a:graphic>
+              </wp:anchor>
+            </w:drawing>
+          </mc:Choice>
+          <mc:Fallback>
+            <w:pict>
+              <v:roundrect w14:anchorId="63E011C4" id="Rectangle: Rounded Corners 25" o:spid="_x0000_s1026" style="position:absolute;margin-left:-34.25pt;margin-top:-56.8pt;width:566.8pt;height:235.4pt;z-index:251692032;visibility:visible;mso-wrap-style:square;mso-wrap-distance-left:9pt;mso-wrap-distance-top:0;mso-wrap-distance-right:9pt;mso-wrap-distance-bottom:0;mso-position-horizontal:absolute;mso-position-horizontal-relative:text;mso-position-vertical:absolute;mso-position-vertical-relative:text;v-text-anchor:middle" arcsize="10923f" o:gfxdata="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" filled="f" strokecolor="#1f3763 [1604]" strokeweight="1pt">
+                <v:stroke joinstyle="miter"/>
+              </v:roundrect>
+            </w:pict>
+          </mc:Fallback>
+        </mc:AlternateContent>
+      </w:r>
+      <w:r>
+        <w:rPr>
+          <w:noProof/>
+        </w:rPr>
+        <mc:AlternateContent>
+          <mc:Choice Requires="wps">
+            <w:drawing>
+              <wp:anchor distT="0" distB="0" distL="114300" distR="114300" simplePos="0" relativeHeight="251691008" behindDoc="0" locked="0" layoutInCell="1" allowOverlap="1" wp14:anchorId="6D46F663" wp14:editId="71B3ABE2">
+                <wp:simplePos x="0" y="0"/>
+                <wp:positionH relativeFrom="column">
+                  <wp:posOffset>2572871</wp:posOffset>
+                </wp:positionH>
+                <wp:positionV relativeFrom="paragraph">
+                  <wp:posOffset>1255059</wp:posOffset>
+                </wp:positionV>
+                <wp:extent cx="22411" cy="143435"/>
+                <wp:effectExtent l="57150" t="38100" r="53975" b="28575"/>
+                <wp:wrapNone/>
+                <wp:docPr id="24" name="Straight Arrow Connector 24"/>
+                <wp:cNvGraphicFramePr/>
+                <a:graphic xmlns:a="http://schemas.openxmlformats.org/drawingml/2006/main">
+                  <a:graphicData uri="http://schemas.microsoft.com/office/word/2010/wordprocessingShape">
+                    <wps:wsp>
+                      <wps:cNvCnPr/>
+                      <wps:spPr>
+                        <a:xfrm flipH="1" flipV="1">
+                          <a:off x="0" y="0"/>
+                          <a:ext cx="22411" cy="143435"/>
+                        </a:xfrm>
+                        <a:prstGeom prst="straightConnector1">
+                          <a:avLst/>
+                        </a:prstGeom>
+                        <a:ln>
+                          <a:tailEnd type="triangle"/>
+                        </a:ln>
+                      </wps:spPr>
+                      <wps:style>
+                        <a:lnRef idx="1">
+                          <a:schemeClr val="accent1"/>
+                        </a:lnRef>
+                        <a:fillRef idx="0">
+                          <a:schemeClr val="accent1"/>
+                        </a:fillRef>
+                        <a:effectRef idx="0">
+                          <a:schemeClr val="accent1"/>
+                        </a:effectRef>
+                        <a:fontRef idx="minor">
+                          <a:schemeClr val="tx1"/>
+                        </a:fontRef>
+                      </wps:style>
+                      <wps:bodyPr/>
+                    </wps:wsp>
+                  </a:graphicData>
+                </a:graphic>
+              </wp:anchor>
+            </w:drawing>
+          </mc:Choice>
+          <mc:Fallback>
+            <w:pict>
+              <v:shape w14:anchorId="36EA8518" id="Straight Arrow Connector 24" o:spid="_x0000_s1026" type="#_x0000_t32" style="position:absolute;margin-left:202.6pt;margin-top:98.8pt;width:1.75pt;height:11.3pt;flip:x y;z-index:251691008;visibility:visible;mso-wrap-style:square;mso-wrap-distance-left:9pt;mso-wrap-distance-top:0;mso-wrap-distance-right:9pt;mso-wrap-distance-bottom:0;mso-position-horizontal:absolute;mso-position-horizontal-relative:text;mso-position-vertical:absolute;mso-position-vertical-relative:text" o:gfxdata="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" strokecolor="#4472c4 [3204]" strokeweight=".5pt">
+                <v:stroke endarrow="block" joinstyle="miter"/>
+              </v:shape>
+            </w:pict>
+          </mc:Fallback>
+        </mc:AlternateContent>
+      </w:r>
+      <w:r>
+        <w:rPr>
+          <w:noProof/>
+        </w:rPr>
+        <mc:AlternateContent>
+          <mc:Choice Requires="wps">
+            <w:drawing>
+              <wp:anchor distT="0" distB="0" distL="114300" distR="114300" simplePos="0" relativeHeight="251689984" behindDoc="0" locked="0" layoutInCell="1" allowOverlap="1" wp14:anchorId="5F76C593" wp14:editId="6C1F76FB">
+                <wp:simplePos x="0" y="0"/>
+                <wp:positionH relativeFrom="column">
+                  <wp:posOffset>1958788</wp:posOffset>
+                </wp:positionH>
+                <wp:positionV relativeFrom="paragraph">
+                  <wp:posOffset>-457200</wp:posOffset>
+                </wp:positionV>
+                <wp:extent cx="1223683" cy="1707776"/>
+                <wp:effectExtent l="0" t="0" r="14605" b="26035"/>
+                <wp:wrapNone/>
+                <wp:docPr id="23" name="Rectangle 23"/>
+                <wp:cNvGraphicFramePr/>
+                <a:graphic xmlns:a="http://schemas.openxmlformats.org/drawingml/2006/main">
+                  <a:graphicData uri="http://schemas.microsoft.com/office/word/2010/wordprocessingShape">
+                    <wps:wsp>
+                      <wps:cNvSpPr/>
+                      <wps:spPr>
+                        <a:xfrm>
+                          <a:off x="0" y="0"/>
+                          <a:ext cx="1223683" cy="1707776"/>
+                        </a:xfrm>
+                        <a:prstGeom prst="rect">
+                          <a:avLst/>
+                        </a:prstGeom>
+                        <a:noFill/>
+                      </wps:spPr>
+                      <wps:style>
+                        <a:lnRef idx="2">
+                          <a:schemeClr val="accent1">
+                            <a:shade val="50000"/>
+                          </a:schemeClr>
+                        </a:lnRef>
+                        <a:fillRef idx="1">
+                          <a:schemeClr val="accent1"/>
+                        </a:fillRef>
+                        <a:effectRef idx="0">
+                          <a:schemeClr val="accent1"/>
+                        </a:effectRef>
+                        <a:fontRef idx="minor">
+                          <a:schemeClr val="lt1"/>
+                        </a:fontRef>
+                      </wps:style>
+                      <wps:bodyPr rot="0" spcFirstLastPara="0" vertOverflow="overflow" horzOverflow="overflow" vert="horz" wrap="square" lIns="91440" tIns="45720" rIns="91440" bIns="45720" numCol="1" spcCol="0" rtlCol="0" fromWordArt="0" anchor="ctr" anchorCtr="0" forceAA="0" compatLnSpc="1">
+                        <a:prstTxWarp prst="textNoShape">
+                          <a:avLst/>
+                        </a:prstTxWarp>
+                        <a:noAutofit/>
+                      </wps:bodyPr>
+                    </wps:wsp>
+                  </a:graphicData>
+                </a:graphic>
+              </wp:anchor>
+            </w:drawing>
+          </mc:Choice>
+          <mc:Fallback>
+            <w:pict>
+              <v:rect w14:anchorId="39ED794A" id="Rectangle 23" o:spid="_x0000_s1026" style="position:absolute;margin-left:154.25pt;margin-top:-36pt;width:96.35pt;height:134.45pt;z-index:251689984;visibility:visible;mso-wrap-style:square;mso-wrap-distance-left:9pt;mso-wrap-distance-top:0;mso-wrap-distance-right:9pt;mso-wrap-distance-bottom:0;mso-position-horizontal:absolute;mso-position-horizontal-relative:text;mso-position-vertical:absolute;mso-position-vertical-relative:text;v-text-anchor:middle" o:gfxdata="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" filled="f" strokecolor="#1f3763 [1604]" strokeweight="1pt"/>
+            </w:pict>
+          </mc:Fallback>
+        </mc:AlternateContent>
+      </w:r>
+      <w:r>
+        <mc:AlternateContent>
+          <mc:Choice Requires="wps">
+            <w:drawing>
+              <wp:anchor distT="0" distB="0" distL="114300" distR="114300" simplePos="0" relativeHeight="251687936" behindDoc="0" locked="0" layoutInCell="1" allowOverlap="1" wp14:anchorId="0AE851F6" wp14:editId="438642F1">
+                <wp:simplePos x="0" y="0"/>
+                <wp:positionH relativeFrom="column">
+                  <wp:posOffset>3894455</wp:posOffset>
+                </wp:positionH>
+                <wp:positionV relativeFrom="paragraph">
+                  <wp:posOffset>1579245</wp:posOffset>
+                </wp:positionV>
+                <wp:extent cx="787400" cy="45085"/>
+                <wp:effectExtent l="38100" t="38100" r="12700" b="88265"/>
+                <wp:wrapNone/>
+                <wp:docPr id="21" name="Straight Arrow Connector 21"/>
+                <wp:cNvGraphicFramePr/>
+                <a:graphic xmlns:a="http://schemas.openxmlformats.org/drawingml/2006/main">
+                  <a:graphicData uri="http://schemas.microsoft.com/office/word/2010/wordprocessingShape">
+                    <wps:wsp>
+                      <wps:cNvCnPr/>
+                      <wps:spPr>
+                        <a:xfrm flipH="1">
+                          <a:off x="0" y="0"/>
+                          <a:ext cx="787400" cy="45085"/>
+                        </a:xfrm>
+                        <a:prstGeom prst="straightConnector1">
+                          <a:avLst/>
+                        </a:prstGeom>
+                        <a:ln>
+                          <a:solidFill>
+                            <a:schemeClr val="tx1"/>
+                          </a:solidFill>
+                          <a:tailEnd type="triangle"/>
+                        </a:ln>
+                      </wps:spPr>
+                      <wps:style>
+                        <a:lnRef idx="1">
+                          <a:schemeClr val="accent1"/>
+                        </a:lnRef>
+                        <a:fillRef idx="0">
+                          <a:schemeClr val="accent1"/>
+                        </a:fillRef>
+                        <a:effectRef idx="0">
+                          <a:schemeClr val="accent1"/>
+                        </a:effectRef>
+                        <a:fontRef idx="minor">
+                          <a:schemeClr val="tx1"/>
+                        </a:fontRef>
+                      </wps:style>
+                      <wps:bodyPr/>
+                    </wps:wsp>
+                  </a:graphicData>
+                </a:graphic>
+                <wp14:sizeRelH relativeFrom="margin">
+                  <wp14:pctWidth>0</wp14:pctWidth>
+                </wp14:sizeRelH>
+                <wp14:sizeRelV relativeFrom="margin">
+                  <wp14:pctHeight>0</wp14:pctHeight>
+                </wp14:sizeRelV>
+              </wp:anchor>
+            </w:drawing>
+          </mc:Choice>
+          <mc:Fallback>
+            <w:pict>
+              <v:shape w14:anchorId="04BAD7DE" id="Straight Arrow Connector 21" o:spid="_x0000_s1026" type="#_x0000_t32" style="position:absolute;margin-left:306.65pt;margin-top:124.35pt;width:62pt;height:3.55pt;flip:x;z-index:251687936;visibility:visible;mso-wrap-style:square;mso-width-percent:0;mso-height-percent:0;mso-wrap-distance-left:9pt;mso-wrap-distance-top:0;mso-wrap-distance-right:9pt;mso-wrap-distance-bottom:0;mso-position-horizontal:absolute;mso-position-horizontal-relative:text;mso-position-vertical:absolute;mso-position-vertical-relative:text;mso-width-percent:0;mso-height-percent:0;mso-width-relative:margin;mso-height-relative:margin" o:gfxdata="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" strokecolor="black [3213]" strokeweight=".5pt">
+                <v:stroke endarrow="block" joinstyle="miter"/>
+              </v:shape>
+            </w:pict>
+          </mc:Fallback>
+        </mc:AlternateContent>
+      </w:r>
+      <w:r>
+        <mc:AlternateContent>
+          <mc:Choice Requires="wps">
+            <w:drawing>
+              <wp:anchor distT="0" distB="0" distL="114300" distR="114300" simplePos="0" relativeHeight="251688960" behindDoc="0" locked="0" layoutInCell="1" allowOverlap="1" wp14:anchorId="5CFF1F67" wp14:editId="74718EF5">
+                <wp:simplePos x="0" y="0"/>
+                <wp:positionH relativeFrom="column">
+                  <wp:posOffset>4686935</wp:posOffset>
+                </wp:positionH>
+                <wp:positionV relativeFrom="paragraph">
+                  <wp:posOffset>1268506</wp:posOffset>
+                </wp:positionV>
+                <wp:extent cx="1873623" cy="349624"/>
+                <wp:effectExtent l="0" t="0" r="12700" b="12700"/>
+                <wp:wrapNone/>
+                <wp:docPr id="22" name="Text Box 22"/>
+                <wp:cNvGraphicFramePr/>
+                <a:graphic xmlns:a="http://schemas.openxmlformats.org/drawingml/2006/main">
+                  <a:graphicData uri="http://schemas.microsoft.com/office/word/2010/wordprocessingShape">
+                    <wps:wsp>
+                      <wps:cNvSpPr txBox="1"/>
+                      <wps:spPr>
+                        <a:xfrm>
+                          <a:off x="0" y="0"/>
+                          <a:ext cx="1873623" cy="349624"/>
+                        </a:xfrm>
+                        <a:prstGeom prst="rect">
+                          <a:avLst/>
+                        </a:prstGeom>
+                        <a:solidFill>
+                          <a:schemeClr val="lt1"/>
+                        </a:solidFill>
+                        <a:ln w="6350">
+                          <a:solidFill>
+                            <a:prstClr val="black"/>
+                          </a:solidFill>
+                        </a:ln>
+                      </wps:spPr>
+                      <wps:txbx>
+                        <w:txbxContent>
+                          <w:p>
+                            <w:proofErr w:type="spellStart"/>
+                            <w:r>
+                              <w:t>loginfrmctrl</w:t>
+                            </w:r>
+                            <w:proofErr w:type="spellEnd"/>
+                          </w:p>
+                        </w:txbxContent>
+                      </wps:txbx>
+                      <wps:bodyPr rot="0" spcFirstLastPara="0" vertOverflow="overflow" horzOverflow="overflow" vert="horz" wrap="square" lIns="91440" tIns="45720" rIns="91440" bIns="45720" numCol="1" spcCol="0" rtlCol="0" fromWordArt="0" anchor="t" anchorCtr="0" forceAA="0" compatLnSpc="1">
+                        <a:prstTxWarp prst="textNoShape">
+                          <a:avLst/>
+                        </a:prstTxWarp>
+                        <a:noAutofit/>
+                      </wps:bodyPr>
+                    </wps:wsp>
+                  </a:graphicData>
+                </a:graphic>
+              </wp:anchor>
+            </w:drawing>
+          </mc:Choice>
+          <mc:Fallback>
+            <w:pict>
+              <v:shape w14:anchorId="5CFF1F67" id="Text Box 22" o:spid="_x0000_s1028" type="#_x0000_t202" style="position:absolute;margin-left:369.05pt;margin-top:99.9pt;width:147.55pt;height:27.55pt;z-index:251688960;visibility:visible;mso-wrap-style:square;mso-wrap-distance-left:9pt;mso-wrap-distance-top:0;mso-wrap-distance-right:9pt;mso-wrap-distance-bottom:0;mso-position-horizontal:absolute;mso-position-horizontal-relative:text;mso-position-vertical:absolute;mso-position-vertical-relative:text;v-text-anchor:top" o:gfxdata="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" fillcolor="white [3201]" strokeweight=".5pt">
+                <v:textbox>
+                  <w:txbxContent>
+                    <w:p>
+                      <w:proofErr w:type="spellStart"/>
+                      <w:r>
+                        <w:t>loginfrmctrl</w:t>
+                      </w:r>
+                      <w:proofErr w:type="spellEnd"/>
+                    </w:p>
+                  </w:txbxContent>
+                </v:textbox>
+              </v:shape>
+            </w:pict>
+          </mc:Fallback>
+        </mc:AlternateContent>
+      </w:r>
+      <w:r>
+        <mc:AlternateContent>
+          <mc:Choice Requires="wps">
+            <w:drawing>
+              <wp:anchor distT="0" distB="0" distL="114300" distR="114300" simplePos="0" relativeHeight="251684864" behindDoc="0" locked="0" layoutInCell="1" allowOverlap="1" wp14:anchorId="34B03BFA" wp14:editId="5C77DC28">
+                <wp:simplePos x="0" y="0"/>
+                <wp:positionH relativeFrom="column">
+                  <wp:posOffset>3433445</wp:posOffset>
+                </wp:positionH>
+                <wp:positionV relativeFrom="paragraph">
+                  <wp:posOffset>1420495</wp:posOffset>
+                </wp:positionV>
+                <wp:extent cx="465455" cy="434340"/>
+                <wp:effectExtent l="0" t="0" r="10795" b="22860"/>
+                <wp:wrapNone/>
+                <wp:docPr id="19" name="Rectangle: Rounded Corners 19"/>
+                <wp:cNvGraphicFramePr/>
+                <a:graphic xmlns:a="http://schemas.openxmlformats.org/drawingml/2006/main">
+                  <a:graphicData uri="http://schemas.microsoft.com/office/word/2010/wordprocessingShape">
+                    <wps:wsp>
+                      <wps:cNvSpPr/>
+                      <wps:spPr>
+                        <a:xfrm>
+                          <a:off x="0" y="0"/>
+                          <a:ext cx="465455" cy="434340"/>
+                        </a:xfrm>
+                        <a:prstGeom prst="roundRect">
+                          <a:avLst>
+                            <a:gd name="adj" fmla="val 0"/>
+                          </a:avLst>
+                        </a:prstGeom>
+                      </wps:spPr>
+                      <wps:style>
+                        <a:lnRef idx="2">
+                          <a:schemeClr val="accent1">
+                            <a:shade val="50000"/>
+                          </a:schemeClr>
+                        </a:lnRef>
+                        <a:fillRef idx="1">
+                          <a:schemeClr val="accent1"/>
+                        </a:fillRef>
+                        <a:effectRef idx="0">
+                          <a:schemeClr val="accent1"/>
+                        </a:effectRef>
+                        <a:fontRef idx="minor">
+                          <a:schemeClr val="lt1"/>
+                        </a:fontRef>
+                      </wps:style>
+                      <wps:txbx>
+                        <w:txbxContent>
+                          <w:p>
+                            <w:pPr>
+                              <w:jc w:val="center"/>
+                            </w:pPr>
+                            <w:proofErr w:type="spellStart"/>
+                            <w:r>
+                              <w:t>ngform</w:t>
+                            </w:r>
+                            <w:proofErr w:type="spellEnd"/>
+                          </w:p>
+                        </w:txbxContent>
+                      </wps:txbx>
+                      <wps:bodyPr rot="0" spcFirstLastPara="0" vertOverflow="overflow" horzOverflow="overflow" vert="horz" wrap="square" lIns="91440" tIns="45720" rIns="91440" bIns="45720" numCol="1" spcCol="0" rtlCol="0" fromWordArt="0" anchor="ctr" anchorCtr="0" forceAA="0" compatLnSpc="1">
+                        <a:prstTxWarp prst="textNoShape">
+                          <a:avLst/>
+                        </a:prstTxWarp>
+                        <a:noAutofit/>
+                      </wps:bodyPr>
+                    </wps:wsp>
+                  </a:graphicData>
+                </a:graphic>
+                <wp14:sizeRelH relativeFrom="margin">
+                  <wp14:pctWidth>0</wp14:pctWidth>
+                </wp14:sizeRelH>
+                <wp14:sizeRelV relativeFrom="margin">
+                  <wp14:pctHeight>0</wp14:pctHeight>
+                </wp14:sizeRelV>
+              </wp:anchor>
+            </w:drawing>
+          </mc:Choice>
+          <mc:Fallback>
+            <w:pict>
+              <v:roundrect w14:anchorId="34B03BFA" id="Rectangle: Rounded Corners 19" o:spid="_x0000_s1029" style="position:absolute;margin-left:270.35pt;margin-top:111.85pt;width:36.65pt;height:34.2pt;z-index:251684864;visibility:visible;mso-wrap-style:square;mso-width-percent:0;mso-height-percent:0;mso-wrap-distance-left:9pt;mso-wrap-distance-top:0;mso-wrap-distance-right:9pt;mso-wrap-distance-bottom:0;mso-position-horizontal:absolute;mso-position-horizontal-relative:text;mso-position-vertical:absolute;mso-position-vertical-relative:text;mso-width-percent:0;mso-height-percent:0;mso-width-relative:margin;mso-height-relative:margin;v-text-anchor:middle" arcsize="0" o:gfxdata="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" fillcolor="#4472c4 [3204]" strokecolor="#1f3763 [1604]" strokeweight="1pt">
+                <v:stroke joinstyle="miter"/>
+                <v:textbox>
+                  <w:txbxContent>
+                    <w:p>
+                      <w:pPr>
+                        <w:jc w:val="center"/>
+                      </w:pPr>
+                      <w:proofErr w:type="spellStart"/>
+                      <w:r>
+                        <w:t>ngform</w:t>
+                      </w:r>
+                      <w:proofErr w:type="spellEnd"/>
+                    </w:p>
+                  </w:txbxContent>
+                </v:textbox>
+              </v:roundrect>
+            </w:pict>
+          </mc:Fallback>
+        </mc:AlternateContent>
+      </w:r>
+      <w:r>
+        <mc:AlternateContent>
+          <mc:Choice Requires="wps">
+            <w:drawing>
+              <wp:anchor distT="0" distB="0" distL="114300" distR="114300" simplePos="0" relativeHeight="251685888" behindDoc="0" locked="0" layoutInCell="1" allowOverlap="1" wp14:anchorId="7296AF6F" wp14:editId="33AD9217">
+                <wp:simplePos x="0" y="0"/>
+                <wp:positionH relativeFrom="column">
+                  <wp:posOffset>3070412</wp:posOffset>
+                </wp:positionH>
+                <wp:positionV relativeFrom="paragraph">
+                  <wp:posOffset>1742216</wp:posOffset>
+                </wp:positionV>
+                <wp:extent cx="305210" cy="26894"/>
+                <wp:effectExtent l="38100" t="57150" r="0" b="87630"/>
+                <wp:wrapNone/>
+                <wp:docPr id="20" name="Straight Arrow Connector 20"/>
+                <wp:cNvGraphicFramePr/>
+                <a:graphic xmlns:a="http://schemas.openxmlformats.org/drawingml/2006/main">
+                  <a:graphicData uri="http://schemas.microsoft.com/office/word/2010/wordprocessingShape">
+                    <wps:wsp>
+                      <wps:cNvCnPr/>
+                      <wps:spPr>
+                        <a:xfrm flipH="1">
+                          <a:off x="0" y="0"/>
+                          <a:ext cx="305210" cy="26894"/>
+                        </a:xfrm>
+                        <a:prstGeom prst="straightConnector1">
+                          <a:avLst/>
+                        </a:prstGeom>
+                        <a:ln>
+                          <a:tailEnd type="triangle"/>
+                        </a:ln>
+                      </wps:spPr>
+                      <wps:style>
+                        <a:lnRef idx="1">
+                          <a:schemeClr val="accent1"/>
+                        </a:lnRef>
+                        <a:fillRef idx="0">
+                          <a:schemeClr val="accent1"/>
+                        </a:fillRef>
+                        <a:effectRef idx="0">
+                          <a:schemeClr val="accent1"/>
+                        </a:effectRef>
+                        <a:fontRef idx="minor">
+                          <a:schemeClr val="tx1"/>
+                        </a:fontRef>
+                      </wps:style>
+                      <wps:bodyPr/>
+                    </wps:wsp>
+                  </a:graphicData>
+                </a:graphic>
+              </wp:anchor>
+            </w:drawing>
+          </mc:Choice>
+          <mc:Fallback>
+            <w:pict>
+              <v:shape w14:anchorId="459735E1" id="Straight Arrow Connector 20" o:spid="_x0000_s1026" type="#_x0000_t32" style="position:absolute;margin-left:241.75pt;margin-top:137.2pt;width:24.05pt;height:2.1pt;flip:x;z-index:251685888;visibility:visible;mso-wrap-style:square;mso-wrap-distance-left:9pt;mso-wrap-distance-top:0;mso-wrap-distance-right:9pt;mso-wrap-distance-bottom:0;mso-position-horizontal:absolute;mso-position-horizontal-relative:text;mso-position-vertical:absolute;mso-position-vertical-relative:text" o:gfxdata="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" strokecolor="#4472c4 [3204]" strokeweight=".5pt">
+                <v:stroke endarrow="block" joinstyle="miter"/>
+              </v:shape>
+            </w:pict>
+          </mc:Fallback>
+        </mc:AlternateContent>
+      </w:r>
+      <w:r>
+        <w:rPr>
+          <w:noProof/>
+        </w:rPr>
+        <mc:AlternateContent>
+          <mc:Choice Requires="wps">
+            <w:drawing>
+              <wp:anchor distT="0" distB="0" distL="114300" distR="114300" simplePos="0" relativeHeight="251682816" behindDoc="0" locked="0" layoutInCell="1" allowOverlap="1" wp14:anchorId="3FAC822C" wp14:editId="5665581D">
+                <wp:simplePos x="0" y="0"/>
+                <wp:positionH relativeFrom="column">
+                  <wp:posOffset>2106706</wp:posOffset>
+                </wp:positionH>
+                <wp:positionV relativeFrom="paragraph">
+                  <wp:posOffset>1389529</wp:posOffset>
+                </wp:positionV>
+                <wp:extent cx="923365" cy="748329"/>
+                <wp:effectExtent l="0" t="0" r="10160" b="13970"/>
+                <wp:wrapNone/>
+                <wp:docPr id="18" name="Oval 18"/>
+                <wp:cNvGraphicFramePr/>
+                <a:graphic xmlns:a="http://schemas.openxmlformats.org/drawingml/2006/main">
+                  <a:graphicData uri="http://schemas.microsoft.com/office/word/2010/wordprocessingShape">
+                    <wps:wsp>
+                      <wps:cNvSpPr/>
+                      <wps:spPr>
+                        <a:xfrm>
+                          <a:off x="0" y="0"/>
+                          <a:ext cx="923365" cy="748329"/>
+                        </a:xfrm>
+                        <a:prstGeom prst="ellipse">
+                          <a:avLst/>
+                        </a:prstGeom>
+                      </wps:spPr>
+                      <wps:style>
+                        <a:lnRef idx="2">
+                          <a:schemeClr val="accent1">
+                            <a:shade val="50000"/>
+                          </a:schemeClr>
+                        </a:lnRef>
+                        <a:fillRef idx="1">
+                          <a:schemeClr val="accent1"/>
+                        </a:fillRef>
+                        <a:effectRef idx="0">
+                          <a:schemeClr val="accent1"/>
+                        </a:effectRef>
+                        <a:fontRef idx="minor">
+                          <a:schemeClr val="lt1"/>
+                        </a:fontRef>
+                      </wps:style>
+                      <wps:txbx>
+                        <w:txbxContent>
+                          <w:p>
+                            <w:pPr>
+                              <w:jc w:val="center"/>
+                            </w:pPr>
+                            <w:proofErr w:type="spellStart"/>
+                            <w:r>
+                              <w:t>FormGroup</w:t>
+                            </w:r>
+                            <w:proofErr w:type="spellEnd"/>
+                          </w:p>
+                        </w:txbxContent>
+                      </wps:txbx>
+                      <wps:bodyPr rot="0" spcFirstLastPara="0" vertOverflow="overflow" horzOverflow="overflow" vert="horz" wrap="square" lIns="91440" tIns="45720" rIns="91440" bIns="45720" numCol="1" spcCol="0" rtlCol="0" fromWordArt="0" anchor="ctr" anchorCtr="0" forceAA="0" compatLnSpc="1">
+                        <a:prstTxWarp prst="textNoShape">
+                          <a:avLst/>
+                        </a:prstTxWarp>
+                        <a:noAutofit/>
+                      </wps:bodyPr>
+                    </wps:wsp>
+                  </a:graphicData>
+                </a:graphic>
+                <wp14:sizeRelH relativeFrom="margin">
+                  <wp14:pctWidth>0</wp14:pctWidth>
+                </wp14:sizeRelH>
+                <wp14:sizeRelV relativeFrom="margin">
+                  <wp14:pctHeight>0</wp14:pctHeight>
+                </wp14:sizeRelV>
+              </wp:anchor>
+            </w:drawing>
+          </mc:Choice>
+          <mc:Fallback>
+            <w:pict>
+              <v:oval w14:anchorId="3FAC822C" id="Oval 18" o:spid="_x0000_s1030" style="position:absolute;margin-left:165.9pt;margin-top:109.4pt;width:72.7pt;height:58.9pt;z-index:251682816;visibility:visible;mso-wrap-style:square;mso-width-percent:0;mso-height-percent:0;mso-wrap-distance-left:9pt;mso-wrap-distance-top:0;mso-wrap-distance-right:9pt;mso-wrap-distance-bottom:0;mso-position-horizontal:absolute;mso-position-horizontal-relative:text;mso-position-vertical:absolute;mso-position-vertical-relative:text;mso-width-percent:0;mso-height-percent:0;mso-width-relative:margin;mso-height-relative:margin;v-text-anchor:middle" o:gfxdata="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" fillcolor="#4472c4 [3204]" strokecolor="#1f3763 [1604]" strokeweight="1pt">
+                <v:stroke joinstyle="miter"/>
+                <v:textbox>
+                  <w:txbxContent>
+                    <w:p>
+                      <w:pPr>
+                        <w:jc w:val="center"/>
+                      </w:pPr>
+                      <w:proofErr w:type="spellStart"/>
+                      <w:r>
+                        <w:t>FormGroup</w:t>
+                      </w:r>
+                      <w:proofErr w:type="spellEnd"/>
+                    </w:p>
+                  </w:txbxContent>
+                </v:textbox>
+              </v:oval>
+            </w:pict>
+          </mc:Fallback>
+        </mc:AlternateContent>
+      </w:r>
+      <w:r>
+        <w:rPr>
+          <w:noProof/>
+        </w:rPr>
+        <mc:AlternateContent>
+          <mc:Choice Requires="wps">
+            <w:drawing>
+              <wp:anchor distT="0" distB="0" distL="114300" distR="114300" simplePos="0" relativeHeight="251681792" behindDoc="0" locked="0" layoutInCell="1" allowOverlap="1" wp14:anchorId="58BF1910" wp14:editId="5C8A2DB6">
+                <wp:simplePos x="0" y="0"/>
+                <wp:positionH relativeFrom="column">
+                  <wp:posOffset>1259541</wp:posOffset>
+                </wp:positionH>
+                <wp:positionV relativeFrom="paragraph">
+                  <wp:posOffset>878540</wp:posOffset>
+                </wp:positionV>
+                <wp:extent cx="860612" cy="811306"/>
+                <wp:effectExtent l="38100" t="38100" r="34925" b="27305"/>
+                <wp:wrapNone/>
+                <wp:docPr id="17" name="Straight Arrow Connector 17"/>
+                <wp:cNvGraphicFramePr/>
+                <a:graphic xmlns:a="http://schemas.openxmlformats.org/drawingml/2006/main">
+                  <a:graphicData uri="http://schemas.microsoft.com/office/word/2010/wordprocessingShape">
+                    <wps:wsp>
+                      <wps:cNvCnPr/>
+                      <wps:spPr>
+                        <a:xfrm flipH="1" flipV="1">
+                          <a:off x="0" y="0"/>
+                          <a:ext cx="860612" cy="811306"/>
+                        </a:xfrm>
+                        <a:prstGeom prst="straightConnector1">
+                          <a:avLst/>
+                        </a:prstGeom>
+                        <a:ln>
+                          <a:tailEnd type="triangle"/>
+                        </a:ln>
+                      </wps:spPr>
+                      <wps:style>
+                        <a:lnRef idx="1">
+                          <a:schemeClr val="accent1"/>
+                        </a:lnRef>
+                        <a:fillRef idx="0">
+                          <a:schemeClr val="accent1"/>
+                        </a:fillRef>
+                        <a:effectRef idx="0">
+                          <a:schemeClr val="accent1"/>
+                        </a:effectRef>
+                        <a:fontRef idx="minor">
+                          <a:schemeClr val="tx1"/>
+                        </a:fontRef>
+                      </wps:style>
+                      <wps:bodyPr/>
+                    </wps:wsp>
+                  </a:graphicData>
+                </a:graphic>
+                <wp14:sizeRelH relativeFrom="margin">
+                  <wp14:pctWidth>0</wp14:pctWidth>
+                </wp14:sizeRelH>
+                <wp14:sizeRelV relativeFrom="margin">
+                  <wp14:pctHeight>0</wp14:pctHeight>
+                </wp14:sizeRelV>
+              </wp:anchor>
+            </w:drawing>
+          </mc:Choice>
+          <mc:Fallback>
+            <w:pict>
+              <v:shape w14:anchorId="18CCB3A9" id="Straight Arrow Connector 17" o:spid="_x0000_s1026" type="#_x0000_t32" style="position:absolute;margin-left:99.2pt;margin-top:69.2pt;width:67.75pt;height:63.9pt;flip:x y;z-index:251681792;visibility:visible;mso-wrap-style:square;mso-width-percent:0;mso-height-percent:0;mso-wrap-distance-left:9pt;mso-wrap-distance-top:0;mso-wrap-distance-right:9pt;mso-wrap-distance-bottom:0;mso-position-horizontal:absolute;mso-position-horizontal-relative:text;mso-position-vertical:absolute;mso-position-vertical-relative:text;mso-width-percent:0;mso-height-percent:0;mso-width-relative:margin;mso-height-relative:margin" o:gfxdata="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" strokecolor="#4472c4 [3204]" strokeweight=".5pt">
+                <v:stroke endarrow="block" joinstyle="miter"/>
+              </v:shape>
+            </w:pict>
+          </mc:Fallback>
+        </mc:AlternateContent>
+      </w:r>
       <w:r>
         <w:rPr>
           <w:noProof/>
@@ -64,11 +1431,7 @@
           </mc:Choice>
           <mc:Fallback>
             <w:pict>
-              <v:shapetype w14:anchorId="3695AFF8" id="_x0000_t32" coordsize="21600,21600" o:spt="32" o:oned="t" path="m,l21600,21600e" filled="f">
-                <v:path arrowok="t" fillok="f" o:connecttype="none"/>
-                <o:lock v:ext="edit" shapetype="t"/>
-              </v:shapetype>
-              <v:shape id="Straight Arrow Connector 16" o:spid="_x0000_s1026" type="#_x0000_t32" style="position:absolute;margin-left:237.85pt;margin-top:53.6pt;width:24.05pt;height:2.1pt;flip:x;z-index:251680768;visibility:visible;mso-wrap-style:square;mso-wrap-distance-left:9pt;mso-wrap-distance-top:0;mso-wrap-distance-right:9pt;mso-wrap-distance-bottom:0;mso-position-horizontal:absolute;mso-position-horizontal-relative:text;mso-position-vertical:absolute;mso-position-vertical-relative:text" o:gfxdata="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" strokecolor="#4472c4 [3204]" strokeweight=".5pt">
+              <v:shape w14:anchorId="45409F1C" id="Straight Arrow Connector 16" o:spid="_x0000_s1026" type="#_x0000_t32" style="position:absolute;margin-left:237.85pt;margin-top:53.6pt;width:24.05pt;height:2.1pt;flip:x;z-index:251680768;visibility:visible;mso-wrap-style:square;mso-wrap-distance-left:9pt;mso-wrap-distance-top:0;mso-wrap-distance-right:9pt;mso-wrap-distance-bottom:0;mso-position-horizontal:absolute;mso-position-horizontal-relative:text;mso-position-vertical:absolute;mso-position-vertical-relative:text" o:gfxdata="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" strokecolor="#4472c4 [3204]" strokeweight=".5pt">
                 <v:stroke endarrow="block" joinstyle="miter"/>
               </v:shape>
             </w:pict>
@@ -134,7 +1497,7 @@
           </mc:Choice>
           <mc:Fallback>
             <w:pict>
-              <v:shape w14:anchorId="3709925E" id="Straight Arrow Connector 15" o:spid="_x0000_s1026" type="#_x0000_t32" style="position:absolute;margin-left:229.4pt;margin-top:-4.95pt;width:24.05pt;height:2.1pt;flip:x;z-index:251678720;visibility:visible;mso-wrap-style:square;mso-wrap-distance-left:9pt;mso-wrap-distance-top:0;mso-wrap-distance-right:9pt;mso-wrap-distance-bottom:0;mso-position-horizontal:absolute;mso-position-horizontal-relative:text;mso-position-vertical:absolute;mso-position-vertical-relative:text" o:gfxdata="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" strokecolor="#4472c4 [3204]" strokeweight=".5pt">
+              <v:shape w14:anchorId="4FBCC934" id="Straight Arrow Connector 15" o:spid="_x0000_s1026" type="#_x0000_t32" style="position:absolute;margin-left:229.4pt;margin-top:-4.95pt;width:24.05pt;height:2.1pt;flip:x;z-index:251678720;visibility:visible;mso-wrap-style:square;mso-wrap-distance-left:9pt;mso-wrap-distance-top:0;mso-wrap-distance-right:9pt;mso-wrap-distance-bottom:0;mso-position-horizontal:absolute;mso-position-horizontal-relative:text;mso-position-vertical:absolute;mso-position-vertical-relative:text" o:gfxdata="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" strokecolor="#4472c4 [3204]" strokeweight=".5pt">
                 <v:stroke endarrow="block" joinstyle="miter"/>
               </v:shape>
             </w:pict>
@@ -230,7 +1593,7 @@
           </mc:Choice>
           <mc:Fallback>
             <w:pict>
-              <v:roundrect w14:anchorId="4E27BD11" id="Rectangle: Rounded Corners 13" o:spid="_x0000_s1026" style="position:absolute;margin-left:254.1pt;margin-top:-22.95pt;width:44.4pt;height:42.35pt;z-index:251675648;visibility:visible;mso-wrap-style:square;mso-width-percent:0;mso-height-percent:0;mso-wrap-distance-left:9pt;mso-wrap-distance-top:0;mso-wrap-distance-right:9pt;mso-wrap-distance-bottom:0;mso-position-horizontal:absolute;mso-position-horizontal-relative:text;mso-position-vertical:absolute;mso-position-vertical-relative:text;mso-width-percent:0;mso-height-percent:0;mso-width-relative:margin;mso-height-relative:margin;v-text-anchor:middle" arcsize="10923f" o:gfxdata="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" fillcolor="#4472c4 [3204]" strokecolor="#1f3763 [1604]" strokeweight="1pt">
+              <v:roundrect w14:anchorId="4E27BD11" id="Rectangle: Rounded Corners 13" o:spid="_x0000_s1031" style="position:absolute;margin-left:254.1pt;margin-top:-22.95pt;width:44.4pt;height:42.35pt;z-index:251675648;visibility:visible;mso-wrap-style:square;mso-width-percent:0;mso-height-percent:0;mso-wrap-distance-left:9pt;mso-wrap-distance-top:0;mso-wrap-distance-right:9pt;mso-wrap-distance-bottom:0;mso-position-horizontal:absolute;mso-position-horizontal-relative:text;mso-position-vertical:absolute;mso-position-vertical-relative:text;mso-width-percent:0;mso-height-percent:0;mso-width-relative:margin;mso-height-relative:margin;v-text-anchor:middle" arcsize="10923f" o:gfxdata="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" fillcolor="#4472c4 [3204]" strokecolor="#1f3763 [1604]" strokeweight="1pt">
                 <v:stroke joinstyle="miter"/>
                 <v:textbox>
                   <w:txbxContent>
@@ -342,7 +1705,7 @@
           </mc:Choice>
           <mc:Fallback>
             <w:pict>
-              <v:roundrect w14:anchorId="4032BD86" id="Rectangle: Rounded Corners 14" o:spid="_x0000_s1027" style="position:absolute;margin-left:266.45pt;margin-top:32.8pt;width:36.7pt;height:34.25pt;z-index:251677696;visibility:visible;mso-wrap-style:square;mso-width-percent:0;mso-height-percent:0;mso-wrap-distance-left:9pt;mso-wrap-distance-top:0;mso-wrap-distance-right:9pt;mso-wrap-distance-bottom:0;mso-position-horizontal:absolute;mso-position-horizontal-relative:text;mso-position-vertical:absolute;mso-position-vertical-relative:text;mso-width-percent:0;mso-height-percent:0;mso-width-relative:margin;mso-height-relative:margin;v-text-anchor:middle" arcsize="0" o:gfxdata="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" fillcolor="#4472c4 [3204]" strokecolor="#1f3763 [1604]" strokeweight="1pt">
+              <v:roundrect w14:anchorId="4032BD86" id="Rectangle: Rounded Corners 14" o:spid="_x0000_s1032" style="position:absolute;margin-left:266.45pt;margin-top:32.8pt;width:36.7pt;height:34.25pt;z-index:251677696;visibility:visible;mso-wrap-style:square;mso-width-percent:0;mso-height-percent:0;mso-wrap-distance-left:9pt;mso-wrap-distance-top:0;mso-wrap-distance-right:9pt;mso-wrap-distance-bottom:0;mso-position-horizontal:absolute;mso-position-horizontal-relative:text;mso-position-vertical:absolute;mso-position-vertical-relative:text;mso-width-percent:0;mso-height-percent:0;mso-width-relative:margin;mso-height-relative:margin;v-text-anchor:middle" arcsize="0" o:gfxdata="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" fillcolor="#4472c4 [3204]" strokecolor="#1f3763 [1604]" strokeweight="1pt">
                 <v:stroke joinstyle="miter"/>
                 <v:textbox>
                   <w:txbxContent>
@@ -431,7 +1794,7 @@
           </mc:Choice>
           <mc:Fallback>
             <w:pict>
-              <v:shape w14:anchorId="480FCF36" id="Straight Arrow Connector 6" o:spid="_x0000_s1026" type="#_x0000_t32" style="position:absolute;margin-left:305.65pt;margin-top:34.95pt;width:58.15pt;height:10.25pt;flip:x;z-index:251666432;visibility:visible;mso-wrap-style:square;mso-width-percent:0;mso-height-percent:0;mso-wrap-distance-left:9pt;mso-wrap-distance-top:0;mso-wrap-distance-right:9pt;mso-wrap-distance-bottom:0;mso-position-horizontal:absolute;mso-position-horizontal-relative:text;mso-position-vertical:absolute;mso-position-vertical-relative:text;mso-width-percent:0;mso-height-percent:0;mso-width-relative:margin;mso-height-relative:margin" o:gfxdata="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" strokecolor="black [3213]" strokeweight=".5pt">
+              <v:shape w14:anchorId="46D7BDE3" id="Straight Arrow Connector 6" o:spid="_x0000_s1026" type="#_x0000_t32" style="position:absolute;margin-left:305.65pt;margin-top:34.95pt;width:58.15pt;height:10.25pt;flip:x;z-index:251666432;visibility:visible;mso-wrap-style:square;mso-width-percent:0;mso-height-percent:0;mso-wrap-distance-left:9pt;mso-wrap-distance-top:0;mso-wrap-distance-right:9pt;mso-wrap-distance-bottom:0;mso-position-horizontal:absolute;mso-position-horizontal-relative:text;mso-position-vertical:absolute;mso-position-vertical-relative:text;mso-width-percent:0;mso-height-percent:0;mso-width-relative:margin;mso-height-relative:margin" o:gfxdata="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" strokecolor="black [3213]" strokeweight=".5pt">
                 <v:stroke endarrow="block" joinstyle="miter"/>
               </v:shape>
             </w:pict>
@@ -506,7 +1869,7 @@
           </mc:Choice>
           <mc:Fallback>
             <w:pict>
-              <v:shape w14:anchorId="6355F64D" id="Straight Arrow Connector 5" o:spid="_x0000_s1026" type="#_x0000_t32" style="position:absolute;margin-left:302.45pt;margin-top:-3.2pt;width:62pt;height:3.6pt;flip:x;z-index:251664384;visibility:visible;mso-wrap-style:square;mso-width-percent:0;mso-height-percent:0;mso-wrap-distance-left:9pt;mso-wrap-distance-top:0;mso-wrap-distance-right:9pt;mso-wrap-distance-bottom:0;mso-position-horizontal:absolute;mso-position-horizontal-relative:text;mso-position-vertical:absolute;mso-position-vertical-relative:text;mso-width-percent:0;mso-height-percent:0;mso-width-relative:margin;mso-height-relative:margin" o:gfxdata="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" strokecolor="black [3213]" strokeweight=".5pt">
+              <v:shape w14:anchorId="738E771C" id="Straight Arrow Connector 5" o:spid="_x0000_s1026" type="#_x0000_t32" style="position:absolute;margin-left:302.45pt;margin-top:-3.2pt;width:62pt;height:3.6pt;flip:x;z-index:251664384;visibility:visible;mso-wrap-style:square;mso-width-percent:0;mso-height-percent:0;mso-wrap-distance-left:9pt;mso-wrap-distance-top:0;mso-wrap-distance-right:9pt;mso-wrap-distance-bottom:0;mso-position-horizontal:absolute;mso-position-horizontal-relative:text;mso-position-vertical:absolute;mso-position-vertical-relative:text;mso-width-percent:0;mso-height-percent:0;mso-width-relative:margin;mso-height-relative:margin" o:gfxdata="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" strokecolor="black [3213]" strokeweight=".5pt">
                 <v:stroke endarrow="block" joinstyle="miter"/>
               </v:shape>
             </w:pict>
@@ -581,7 +1944,7 @@
           </mc:Choice>
           <mc:Fallback>
             <w:pict>
-              <v:shape w14:anchorId="27B0A285" id="Straight Arrow Connector 12" o:spid="_x0000_s1026" type="#_x0000_t32" style="position:absolute;margin-left:99.9pt;margin-top:26.45pt;width:70.25pt;height:22.95pt;flip:x y;z-index:251674624;visibility:visible;mso-wrap-style:square;mso-width-percent:0;mso-height-percent:0;mso-wrap-distance-left:9pt;mso-wrap-distance-top:0;mso-wrap-distance-right:9pt;mso-wrap-distance-bottom:0;mso-position-horizontal:absolute;mso-position-horizontal-relative:text;mso-position-vertical:absolute;mso-position-vertical-relative:text;mso-width-percent:0;mso-height-percent:0;mso-width-relative:margin;mso-height-relative:margin" o:gfxdata="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" strokecolor="black [3213]" strokeweight=".5pt">
+              <v:shape w14:anchorId="0A6E7927" id="Straight Arrow Connector 12" o:spid="_x0000_s1026" type="#_x0000_t32" style="position:absolute;margin-left:99.9pt;margin-top:26.45pt;width:70.25pt;height:22.95pt;flip:x y;z-index:251674624;visibility:visible;mso-wrap-style:square;mso-width-percent:0;mso-height-percent:0;mso-wrap-distance-left:9pt;mso-wrap-distance-top:0;mso-wrap-distance-right:9pt;mso-wrap-distance-bottom:0;mso-position-horizontal:absolute;mso-position-horizontal-relative:text;mso-position-vertical:absolute;mso-position-vertical-relative:text;mso-width-percent:0;mso-height-percent:0;mso-width-relative:margin;mso-height-relative:margin" o:gfxdata="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" strokecolor="black [3213]" strokeweight=".5pt">
                 <v:stroke endarrow="block" joinstyle="miter"/>
               </v:shape>
             </w:pict>
@@ -665,7 +2028,7 @@
           </mc:Choice>
           <mc:Fallback>
             <w:pict>
-              <v:oval w14:anchorId="517C0570" id="Oval 11" o:spid="_x0000_s1028" style="position:absolute;margin-left:165.8pt;margin-top:31.7pt;width:69.9pt;height:58.25pt;z-index:251673600;visibility:visible;mso-wrap-style:square;mso-wrap-distance-left:9pt;mso-wrap-distance-top:0;mso-wrap-distance-right:9pt;mso-wrap-distance-bottom:0;mso-position-horizontal:absolute;mso-position-horizontal-relative:text;mso-position-vertical:absolute;mso-position-vertical-relative:text;v-text-anchor:middle" o:gfxdata="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" fillcolor="#4472c4 [3204]" strokecolor="#1f3763 [1604]" strokeweight="1pt">
+              <v:oval w14:anchorId="517C0570" id="Oval 11" o:spid="_x0000_s1033" style="position:absolute;margin-left:165.8pt;margin-top:31.7pt;width:69.9pt;height:58.25pt;z-index:251673600;visibility:visible;mso-wrap-style:square;mso-wrap-distance-left:9pt;mso-wrap-distance-top:0;mso-wrap-distance-right:9pt;mso-wrap-distance-bottom:0;mso-position-horizontal:absolute;mso-position-horizontal-relative:text;mso-position-vertical:absolute;mso-position-vertical-relative:text;v-text-anchor:middle" o:gfxdata="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" fillcolor="#4472c4 [3204]" strokecolor="#1f3763 [1604]" strokeweight="1pt">
                 <v:stroke joinstyle="miter"/>
                 <v:textbox>
                   <w:txbxContent>
@@ -763,7 +2126,7 @@
           </mc:Choice>
           <mc:Fallback>
             <w:pict>
-              <v:oval w14:anchorId="1156A3DE" id="Oval 9" o:spid="_x0000_s1029" style="position:absolute;margin-left:159.5pt;margin-top:-26.45pt;width:69.9pt;height:58.25pt;z-index:251670528;visibility:visible;mso-wrap-style:square;mso-wrap-distance-left:9pt;mso-wrap-distance-top:0;mso-wrap-distance-right:9pt;mso-wrap-distance-bottom:0;mso-position-horizontal:absolute;mso-position-horizontal-relative:text;mso-position-vertical:absolute;mso-position-vertical-relative:text;v-text-anchor:middle" o:gfxdata="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" fillcolor="#4472c4 [3204]" strokecolor="#1f3763 [1604]" strokeweight="1pt">
+              <v:oval w14:anchorId="1156A3DE" id="Oval 9" o:spid="_x0000_s1034" style="position:absolute;margin-left:159.5pt;margin-top:-26.45pt;width:69.9pt;height:58.25pt;z-index:251670528;visibility:visible;mso-wrap-style:square;mso-wrap-distance-left:9pt;mso-wrap-distance-top:0;mso-wrap-distance-right:9pt;mso-wrap-distance-bottom:0;mso-position-horizontal:absolute;mso-position-horizontal-relative:text;mso-position-vertical:absolute;mso-position-vertical-relative:text;v-text-anchor:middle" o:gfxdata="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" fillcolor="#4472c4 [3204]" strokecolor="#1f3763 [1604]" strokeweight="1pt">
                 <v:stroke joinstyle="miter"/>
                 <v:textbox>
                   <w:txbxContent>
@@ -852,7 +2215,7 @@
           </mc:Choice>
           <mc:Fallback>
             <w:pict>
-              <v:shape w14:anchorId="25F0CD2B" id="Straight Arrow Connector 10" o:spid="_x0000_s1026" type="#_x0000_t32" style="position:absolute;margin-left:96.35pt;margin-top:-3.2pt;width:61.4pt;height:3.6pt;flip:x y;z-index:251671552;visibility:visible;mso-wrap-style:square;mso-width-percent:0;mso-height-percent:0;mso-wrap-distance-left:9pt;mso-wrap-distance-top:0;mso-wrap-distance-right:9pt;mso-wrap-distance-bottom:0;mso-position-horizontal:absolute;mso-position-horizontal-relative:text;mso-position-vertical:absolute;mso-position-vertical-relative:text;mso-width-percent:0;mso-height-percent:0;mso-width-relative:margin;mso-height-relative:margin" o:gfxdata="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" strokecolor="black [3213]" strokeweight=".5pt">
+              <v:shape w14:anchorId="6D0A30F7" id="Straight Arrow Connector 10" o:spid="_x0000_s1026" type="#_x0000_t32" style="position:absolute;margin-left:96.35pt;margin-top:-3.2pt;width:61.4pt;height:3.6pt;flip:x y;z-index:251671552;visibility:visible;mso-wrap-style:square;mso-width-percent:0;mso-height-percent:0;mso-wrap-distance-left:9pt;mso-wrap-distance-top:0;mso-wrap-distance-right:9pt;mso-wrap-distance-bottom:0;mso-position-horizontal:absolute;mso-position-horizontal-relative:text;mso-position-vertical:absolute;mso-position-vertical-relative:text;mso-width-percent:0;mso-height-percent:0;mso-width-relative:margin;mso-height-relative:margin" o:gfxdata="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" strokecolor="black [3213]" strokeweight=".5pt">
                 <v:stroke endarrow="block" joinstyle="miter"/>
               </v:shape>
             </w:pict>
@@ -925,11 +2288,7 @@
           </mc:Choice>
           <mc:Fallback>
             <w:pict>
-              <v:shapetype w14:anchorId="3D6058BE" id="_x0000_t202" coordsize="21600,21600" o:spt="202" path="m,l,21600r21600,l21600,xe">
-                <v:stroke joinstyle="miter"/>
-                <v:path gradientshapeok="t" o:connecttype="rect"/>
-              </v:shapetype>
-              <v:shape id="Text Box 8" o:spid="_x0000_s1030" type="#_x0000_t202" style="position:absolute;margin-left:365.6pt;margin-top:13.1pt;width:147.55pt;height:27.55pt;z-index:251669504;visibility:visible;mso-wrap-style:square;mso-wrap-distance-left:9pt;mso-wrap-distance-top:0;mso-wrap-distance-right:9pt;mso-wrap-distance-bottom:0;mso-position-horizontal:absolute;mso-position-horizontal-relative:text;mso-position-vertical:absolute;mso-position-vertical-relative:text;v-text-anchor:top" o:gfxdata="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" fillcolor="white [3201]" strokeweight=".5pt">
+              <v:shape w14:anchorId="3D6058BE" id="Text Box 8" o:spid="_x0000_s1035" type="#_x0000_t202" style="position:absolute;margin-left:365.6pt;margin-top:13.1pt;width:147.55pt;height:27.55pt;z-index:251669504;visibility:visible;mso-wrap-style:square;mso-wrap-distance-left:9pt;mso-wrap-distance-top:0;mso-wrap-distance-right:9pt;mso-wrap-distance-bottom:0;mso-position-horizontal:absolute;mso-position-horizontal-relative:text;mso-position-vertical:absolute;mso-position-vertical-relative:text;v-text-anchor:top" o:gfxdata="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" fillcolor="white [3201]" strokeweight=".5pt">
                 <v:textbox>
                   <w:txbxContent>
                     <w:p>
@@ -1012,7 +2371,7 @@
           </mc:Choice>
           <mc:Fallback>
             <w:pict>
-              <v:shape w14:anchorId="45455CBF" id="Text Box 7" o:spid="_x0000_s1031" type="#_x0000_t202" style="position:absolute;margin-left:364.9pt;margin-top:-24.65pt;width:147.55pt;height:27.55pt;z-index:251667456;visibility:visible;mso-wrap-style:square;mso-wrap-distance-left:9pt;mso-wrap-distance-top:0;mso-wrap-distance-right:9pt;mso-wrap-distance-bottom:0;mso-position-horizontal:absolute;mso-position-horizontal-relative:text;mso-position-vertical:absolute;mso-position-vertical-relative:text;v-text-anchor:top" o:gfxdata="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" fillcolor="white [3201]" strokeweight=".5pt">
+              <v:shape w14:anchorId="45455CBF" id="Text Box 7" o:spid="_x0000_s1036" type="#_x0000_t202" style="position:absolute;margin-left:364.9pt;margin-top:-24.65pt;width:147.55pt;height:27.55pt;z-index:251667456;visibility:visible;mso-wrap-style:square;mso-wrap-distance-left:9pt;mso-wrap-distance-top:0;mso-wrap-distance-right:9pt;mso-wrap-distance-bottom:0;mso-position-horizontal:absolute;mso-position-horizontal-relative:text;mso-position-vertical:absolute;mso-position-vertical-relative:text;v-text-anchor:top" o:gfxdata="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" fillcolor="white [3201]" strokeweight=".5pt">
                 <v:textbox>
                   <w:txbxContent>
                     <w:p>
@@ -1095,7 +2454,7 @@
           </mc:Choice>
           <mc:Fallback>
             <w:pict>
-              <v:roundrect w14:anchorId="24CB96B9" id="Rectangle: Rounded Corners 4" o:spid="_x0000_s1026" style="position:absolute;margin-left:41.3pt;margin-top:37.75pt;width:31.4pt;height:15.9pt;z-index:251663360;visibility:visible;mso-wrap-style:square;mso-wrap-distance-left:9pt;mso-wrap-distance-top:0;mso-wrap-distance-right:9pt;mso-wrap-distance-bottom:0;mso-position-horizontal:absolute;mso-position-horizontal-relative:text;mso-position-vertical:absolute;mso-position-vertical-relative:text;v-text-anchor:middle" arcsize="10923f" o:gfxdata="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" fillcolor="#ed7d31 [3205]" strokecolor="#1f3763 [1604]" strokeweight="1pt">
+              <v:roundrect w14:anchorId="501FC338" id="Rectangle: Rounded Corners 4" o:spid="_x0000_s1026" style="position:absolute;margin-left:41.3pt;margin-top:37.75pt;width:31.4pt;height:15.9pt;z-index:251663360;visibility:visible;mso-wrap-style:square;mso-wrap-distance-left:9pt;mso-wrap-distance-top:0;mso-wrap-distance-right:9pt;mso-wrap-distance-bottom:0;mso-position-horizontal:absolute;mso-position-horizontal-relative:text;mso-position-vertical:absolute;mso-position-vertical-relative:text;v-text-anchor:middle" arcsize="10923f" o:gfxdata="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" fillcolor="#ed7d31 [3205]" strokecolor="#1f3763 [1604]" strokeweight="1pt">
                 <v:stroke joinstyle="miter"/>
               </v:roundrect>
             </w:pict>
@@ -1168,7 +2527,7 @@
           </mc:Choice>
           <mc:Fallback>
             <w:pict>
-              <v:roundrect w14:anchorId="1E35CD34" id="Rectangle: Rounded Corners 1" o:spid="_x0000_s1026" style="position:absolute;margin-left:-7.75pt;margin-top:-35.65pt;width:134.45pt;height:100.25pt;z-index:251659264;visibility:visible;mso-wrap-style:square;mso-height-percent:0;mso-wrap-distance-left:9pt;mso-wrap-distance-top:0;mso-wrap-distance-right:9pt;mso-wrap-distance-bottom:0;mso-position-horizontal:absolute;mso-position-horizontal-relative:text;mso-position-vertical:absolute;mso-position-vertical-relative:text;mso-height-percent:0;mso-height-relative:margin;v-text-anchor:middle" arcsize="10923f" o:gfxdata="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" fillcolor="#4472c4 [3204]" strokecolor="#1f3763 [1604]" strokeweight="1pt">
+              <v:roundrect w14:anchorId="62557DAD" id="Rectangle: Rounded Corners 1" o:spid="_x0000_s1026" style="position:absolute;margin-left:-7.75pt;margin-top:-35.65pt;width:134.45pt;height:100.25pt;z-index:251659264;visibility:visible;mso-wrap-style:square;mso-height-percent:0;mso-wrap-distance-left:9pt;mso-wrap-distance-top:0;mso-wrap-distance-right:9pt;mso-wrap-distance-bottom:0;mso-position-horizontal:absolute;mso-position-horizontal-relative:text;mso-position-vertical:absolute;mso-position-vertical-relative:text;mso-height-percent:0;mso-height-relative:margin;v-text-anchor:middle" arcsize="10923f" o:gfxdata="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" fillcolor="#4472c4 [3204]" strokecolor="#1f3763 [1604]" strokeweight="1pt">
                 <v:stroke joinstyle="miter"/>
               </v:roundrect>
             </w:pict>
@@ -1243,7 +2602,7 @@
           </mc:Choice>
           <mc:Fallback>
             <w:pict>
-              <v:rect w14:anchorId="664022BB" id="Rectangle 3" o:spid="_x0000_s1026" style="position:absolute;margin-left:23.25pt;margin-top:10.25pt;width:73.4pt;height:17.65pt;z-index:251662336;visibility:visible;mso-wrap-style:square;mso-wrap-distance-left:9pt;mso-wrap-distance-top:0;mso-wrap-distance-right:9pt;mso-wrap-distance-bottom:0;mso-position-horizontal:absolute;mso-position-horizontal-relative:text;mso-position-vertical:absolute;mso-position-vertical-relative:text;v-text-anchor:middle" o:gfxdata="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" fillcolor="#cfcdcd [2894]" strokecolor="#1f3763 [1604]" strokeweight="1pt"/>
+              <v:rect w14:anchorId="6C9D58EA" id="Rectangle 3" o:spid="_x0000_s1026" style="position:absolute;margin-left:23.25pt;margin-top:10.25pt;width:73.4pt;height:17.65pt;z-index:251662336;visibility:visible;mso-wrap-style:square;mso-wrap-distance-left:9pt;mso-wrap-distance-top:0;mso-wrap-distance-right:9pt;mso-wrap-distance-bottom:0;mso-position-horizontal:absolute;mso-position-horizontal-relative:text;mso-position-vertical:absolute;mso-position-vertical-relative:text;v-text-anchor:middle" o:gfxdata="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" fillcolor="#cfcdcd [2894]" strokecolor="#1f3763 [1604]" strokeweight="1pt"/>
             </w:pict>
           </mc:Fallback>
         </mc:AlternateContent>
@@ -1316,7 +2675,7 @@
           </mc:Choice>
           <mc:Fallback>
             <w:pict>
-              <v:rect w14:anchorId="7EADD7D9" id="Rectangle 2" o:spid="_x0000_s1026" style="position:absolute;margin-left:21.55pt;margin-top:-19.75pt;width:73.4pt;height:17.65pt;z-index:251660288;visibility:visible;mso-wrap-style:square;mso-wrap-distance-left:9pt;mso-wrap-distance-top:0;mso-wrap-distance-right:9pt;mso-wrap-distance-bottom:0;mso-position-horizontal:absolute;mso-position-horizontal-relative:text;mso-position-vertical:absolute;mso-position-vertical-relative:text;v-text-anchor:middle" o:gfxdata="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" fillcolor="#cfcdcd [2894]" strokecolor="#1f3763 [1604]" strokeweight="1pt"/>
+              <v:rect w14:anchorId="22D66C50" id="Rectangle 2" o:spid="_x0000_s1026" style="position:absolute;margin-left:21.55pt;margin-top:-19.75pt;width:73.4pt;height:17.65pt;z-index:251660288;visibility:visible;mso-wrap-style:square;mso-wrap-distance-left:9pt;mso-wrap-distance-top:0;mso-wrap-distance-right:9pt;mso-wrap-distance-bottom:0;mso-position-horizontal:absolute;mso-position-horizontal-relative:text;mso-position-vertical:absolute;mso-position-vertical-relative:text;v-text-anchor:middle" o:gfxdata="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" fillcolor="#cfcdcd [2894]" strokecolor="#1f3763 [1604]" strokeweight="1pt"/>
             </w:pict>
           </mc:Fallback>
         </mc:AlternateContent>

</xml_diff>